<commit_message>
Fix to vowel sequences.
</commit_message>
<xml_diff>
--- a/release/gff/gff_tigrinya_ethiopia/source/TigrinyaEtTyping-English.docx
+++ b/release/gff/gff_tigrinya_ethiopia/source/TigrinyaEtTyping-English.docx
@@ -8396,9 +8396,6 @@
             <w:r>
               <w:t>a</w:t>
             </w:r>
-            <w:r>
-              <w:t>aaa</w:t>
-            </w:r>
           </w:p>
         </w:tc>
         <w:tc>
@@ -8505,6 +8502,11 @@
             <w:r>
               <w:t>a</w:t>
             </w:r>
+            <w:r>
+              <w:t>aaa</w:t>
+            </w:r>
+            <w:bookmarkStart w:id="0" w:name="_GoBack"/>
+            <w:bookmarkEnd w:id="0"/>
           </w:p>
         </w:tc>
         <w:tc>
@@ -9740,6 +9742,7 @@
           </w:tcPr>
           <w:p>
             <w:pPr>
+              <w:spacing w:after="60"/>
               <w:jc w:val="center"/>
               <w:rPr>
                 <w:rFonts w:ascii="Abyssinica SIL" w:hAnsi="Abyssinica SIL"/>
@@ -9777,6 +9780,7 @@
           </w:tcPr>
           <w:p>
             <w:pPr>
+              <w:spacing w:after="60"/>
               <w:jc w:val="center"/>
               <w:rPr>
                 <w:rFonts w:ascii="Abyssinica SIL" w:hAnsi="Abyssinica SIL"/>
@@ -9814,6 +9818,7 @@
           </w:tcPr>
           <w:p>
             <w:pPr>
+              <w:spacing w:after="60"/>
               <w:jc w:val="center"/>
               <w:rPr>
                 <w:rFonts w:ascii="Abyssinica SIL" w:hAnsi="Abyssinica SIL"/>
@@ -9851,6 +9856,7 @@
           </w:tcPr>
           <w:p>
             <w:pPr>
+              <w:spacing w:after="60"/>
               <w:jc w:val="center"/>
               <w:rPr>
                 <w:rFonts w:ascii="Abyssinica SIL" w:hAnsi="Abyssinica SIL"/>
@@ -9888,6 +9894,7 @@
           </w:tcPr>
           <w:p>
             <w:pPr>
+              <w:spacing w:after="60"/>
               <w:jc w:val="center"/>
               <w:rPr>
                 <w:rFonts w:ascii="Abyssinica SIL" w:hAnsi="Abyssinica SIL"/>
@@ -9925,6 +9932,7 @@
           </w:tcPr>
           <w:p>
             <w:pPr>
+              <w:spacing w:after="60"/>
               <w:jc w:val="center"/>
               <w:rPr>
                 <w:rFonts w:ascii="Abyssinica SIL" w:hAnsi="Abyssinica SIL"/>
@@ -9962,6 +9970,7 @@
           </w:tcPr>
           <w:p>
             <w:pPr>
+              <w:spacing w:after="60"/>
               <w:jc w:val="center"/>
               <w:rPr>
                 <w:rFonts w:ascii="Abyssinica SIL" w:hAnsi="Abyssinica SIL"/>
@@ -10174,24 +10183,6 @@
               <w:br/>
             </w:r>
             <w:r>
-              <w:t>A</w:t>
-            </w:r>
-            <w:r>
-              <w:rPr>
-                <w:rFonts w:ascii="Abyssinica SIL" w:hAnsi="Abyssinica SIL"/>
-              </w:rPr>
-              <w:t xml:space="preserve"> </w:t>
-            </w:r>
-            <w:r>
-              <w:t>/</w:t>
-            </w:r>
-            <w:r>
-              <w:rPr>
-                <w:rFonts w:ascii="Abyssinica SIL" w:hAnsi="Abyssinica SIL"/>
-              </w:rPr>
-              <w:br/>
-            </w:r>
-            <w:r>
               <w:t>aaa</w:t>
             </w:r>
           </w:p>
@@ -10228,24 +10219,6 @@
               <w:br/>
             </w:r>
             <w:r>
-              <w:t>Au</w:t>
-            </w:r>
-            <w:r>
-              <w:rPr>
-                <w:rFonts w:ascii="Abyssinica SIL" w:hAnsi="Abyssinica SIL"/>
-              </w:rPr>
-              <w:t xml:space="preserve"> </w:t>
-            </w:r>
-            <w:r>
-              <w:t>/</w:t>
-            </w:r>
-            <w:r>
-              <w:rPr>
-                <w:rFonts w:ascii="Abyssinica SIL" w:hAnsi="Abyssinica SIL"/>
-              </w:rPr>
-              <w:br/>
-            </w:r>
-            <w:r>
               <w:t>uu</w:t>
             </w:r>
           </w:p>
@@ -10282,24 +10255,6 @@
               <w:br/>
             </w:r>
             <w:r>
-              <w:t>Ai</w:t>
-            </w:r>
-            <w:r>
-              <w:rPr>
-                <w:rFonts w:ascii="Abyssinica SIL" w:hAnsi="Abyssinica SIL"/>
-              </w:rPr>
-              <w:t xml:space="preserve"> </w:t>
-            </w:r>
-            <w:r>
-              <w:t>/</w:t>
-            </w:r>
-            <w:r>
-              <w:rPr>
-                <w:rFonts w:ascii="Abyssinica SIL" w:hAnsi="Abyssinica SIL"/>
-              </w:rPr>
-              <w:br/>
-            </w:r>
-            <w:r>
               <w:t>ii</w:t>
             </w:r>
           </w:p>
@@ -10336,24 +10291,6 @@
               <w:br/>
             </w:r>
             <w:r>
-              <w:t>Aa</w:t>
-            </w:r>
-            <w:r>
-              <w:rPr>
-                <w:rFonts w:ascii="Abyssinica SIL" w:hAnsi="Abyssinica SIL"/>
-              </w:rPr>
-              <w:t xml:space="preserve"> </w:t>
-            </w:r>
-            <w:r>
-              <w:t>/</w:t>
-            </w:r>
-            <w:r>
-              <w:rPr>
-                <w:rFonts w:ascii="Abyssinica SIL" w:hAnsi="Abyssinica SIL"/>
-              </w:rPr>
-              <w:br/>
-            </w:r>
-            <w:r>
               <w:t>aa</w:t>
             </w:r>
           </w:p>
@@ -10390,24 +10327,6 @@
               <w:br/>
             </w:r>
             <w:r>
-              <w:t>Aie</w:t>
-            </w:r>
-            <w:r>
-              <w:rPr>
-                <w:rFonts w:ascii="Abyssinica SIL" w:hAnsi="Abyssinica SIL"/>
-              </w:rPr>
-              <w:t xml:space="preserve"> </w:t>
-            </w:r>
-            <w:r>
-              <w:t>/</w:t>
-            </w:r>
-            <w:r>
-              <w:rPr>
-                <w:rFonts w:ascii="Abyssinica SIL" w:hAnsi="Abyssinica SIL"/>
-              </w:rPr>
-              <w:br/>
-            </w:r>
-            <w:r>
               <w:t>iie</w:t>
             </w:r>
           </w:p>
@@ -10444,24 +10363,6 @@
               <w:br/>
             </w:r>
             <w:r>
-              <w:t>Ae</w:t>
-            </w:r>
-            <w:r>
-              <w:rPr>
-                <w:rFonts w:ascii="Abyssinica SIL" w:hAnsi="Abyssinica SIL"/>
-              </w:rPr>
-              <w:t xml:space="preserve"> </w:t>
-            </w:r>
-            <w:r>
-              <w:t>/</w:t>
-            </w:r>
-            <w:r>
-              <w:rPr>
-                <w:rFonts w:ascii="Abyssinica SIL" w:hAnsi="Abyssinica SIL"/>
-              </w:rPr>
-              <w:br/>
-            </w:r>
-            <w:r>
               <w:t>ee</w:t>
             </w:r>
           </w:p>
@@ -10490,24 +10391,6 @@
                 <w:rFonts w:ascii="Abyssinica SIL" w:hAnsi="Abyssinica SIL" w:cs="Abyssinica SIL test"/>
               </w:rPr>
               <w:t>ዖ</w:t>
-            </w:r>
-            <w:r>
-              <w:rPr>
-                <w:rFonts w:ascii="Abyssinica SIL" w:hAnsi="Abyssinica SIL"/>
-              </w:rPr>
-              <w:br/>
-            </w:r>
-            <w:r>
-              <w:t>Ao</w:t>
-            </w:r>
-            <w:r>
-              <w:rPr>
-                <w:rFonts w:ascii="Abyssinica SIL" w:hAnsi="Abyssinica SIL"/>
-              </w:rPr>
-              <w:t xml:space="preserve"> </w:t>
-            </w:r>
-            <w:r>
-              <w:t>/</w:t>
             </w:r>
             <w:r>
               <w:rPr>
@@ -16005,8 +15888,6 @@
           <w:szCs w:val="27"/>
         </w:rPr>
       </w:pPr>
-      <w:bookmarkStart w:id="0" w:name="_GoBack"/>
-      <w:bookmarkEnd w:id="0"/>
       <w:r>
         <w:br w:type="page"/>
       </w:r>

</xml_diff>

<commit_message>
Documentation update to remove ?? => ፧ mapping.
</commit_message>
<xml_diff>
--- a/release/gff/gff_tigrinya_ethiopia/source/TigrinyaEtTyping-English.docx
+++ b/release/gff/gff_tigrinya_ethiopia/source/TigrinyaEtTyping-English.docx
@@ -8505,8 +8505,6 @@
             <w:r>
               <w:t>aaa</w:t>
             </w:r>
-            <w:bookmarkStart w:id="0" w:name="_GoBack"/>
-            <w:bookmarkEnd w:id="0"/>
           </w:p>
         </w:tc>
         <w:tc>
@@ -15920,7 +15918,7 @@
     </w:p>
     <w:tbl>
       <w:tblPr>
-        <w:tblW w:w="8512" w:type="dxa"/>
+        <w:tblW w:w="7566" w:type="dxa"/>
         <w:tblBorders>
           <w:top w:val="single" w:sz="4" w:space="0" w:color="auto"/>
           <w:left w:val="single" w:sz="4" w:space="0" w:color="auto"/>
@@ -15941,7 +15939,6 @@
         <w:gridCol w:w="946"/>
         <w:gridCol w:w="946"/>
         <w:gridCol w:w="946"/>
-        <w:gridCol w:w="946"/>
       </w:tblGrid>
       <w:tr>
         <w:tc>
@@ -16179,45 +16176,6 @@
               </w:rPr>
               <w:br/>
               <w:t>,,</w:t>
-            </w:r>
-          </w:p>
-        </w:tc>
-        <w:tc>
-          <w:tcPr>
-            <w:tcW w:w="946" w:type="dxa"/>
-            <w:tcBorders>
-              <w:bottom w:val="single" w:sz="4" w:space="0" w:color="auto"/>
-            </w:tcBorders>
-            <w:noWrap/>
-            <w:vAlign w:val="bottom"/>
-          </w:tcPr>
-          <w:p>
-            <w:pPr>
-              <w:autoSpaceDE w:val="0"/>
-              <w:autoSpaceDN w:val="0"/>
-              <w:adjustRightInd w:val="0"/>
-              <w:spacing w:after="60"/>
-              <w:jc w:val="center"/>
-              <w:rPr>
-                <w:rFonts w:ascii="Abyssinica SIL" w:hAnsi="Abyssinica SIL" w:cs="Abyssinica SIL"/>
-                <w:sz w:val="36"/>
-                <w:szCs w:val="36"/>
-              </w:rPr>
-            </w:pPr>
-            <w:r>
-              <w:rPr>
-                <w:rFonts w:ascii="Abyssinica SIL" w:hAnsi="Abyssinica SIL" w:cs="Abyssinica SIL"/>
-                <w:sz w:val="32"/>
-                <w:szCs w:val="32"/>
-              </w:rPr>
-              <w:t>፧</w:t>
-            </w:r>
-            <w:r>
-              <w:rPr>
-                <w:rFonts w:ascii="Abyssinica SIL" w:hAnsi="Abyssinica SIL" w:cs="Abyssinica SIL"/>
-              </w:rPr>
-              <w:br/>
-              <w:t>??</w:t>
             </w:r>
           </w:p>
         </w:tc>
@@ -16330,6 +16288,8 @@
       <w:pPr>
         <w:pStyle w:val="Heading1"/>
       </w:pPr>
+      <w:bookmarkStart w:id="0" w:name="_GoBack"/>
+      <w:bookmarkEnd w:id="0"/>
     </w:p>
     <w:p>
       <w:pPr>

</xml_diff>

<commit_message>
Fixed on-screen keyboard, moved to modern TI-ET for vowels.
</commit_message>
<xml_diff>
--- a/release/gff/gff_tigrinya_ethiopia/source/TigrinyaEtTyping-English.docx
+++ b/release/gff/gff_tigrinya_ethiopia/source/TigrinyaEtTyping-English.docx
@@ -1,6 +1,6 @@
 
 <file path=word/document.xml><?xml version="1.0" encoding="utf-8"?>
-<w:document xmlns:wpc="http://schemas.microsoft.com/office/word/2010/wordprocessingCanvas" xmlns:cx="http://schemas.microsoft.com/office/drawing/2014/chartex" xmlns:cx1="http://schemas.microsoft.com/office/drawing/2015/9/8/chartex" xmlns:mc="http://schemas.openxmlformats.org/markup-compatibility/2006" xmlns:o="urn:schemas-microsoft-com:office:office" xmlns:r="http://schemas.openxmlformats.org/officeDocument/2006/relationships" xmlns:m="http://schemas.openxmlformats.org/officeDocument/2006/math" xmlns:v="urn:schemas-microsoft-com:vml" xmlns:wp14="http://schemas.microsoft.com/office/word/2010/wordprocessingDrawing" xmlns:wp="http://schemas.openxmlformats.org/drawingml/2006/wordprocessingDrawing" xmlns:w10="urn:schemas-microsoft-com:office:word" xmlns:w="http://schemas.openxmlformats.org/wordprocessingml/2006/main" xmlns:w14="http://schemas.microsoft.com/office/word/2010/wordml" xmlns:w15="http://schemas.microsoft.com/office/word/2012/wordml" xmlns:w16se="http://schemas.microsoft.com/office/word/2015/wordml/symex" xmlns:wpg="http://schemas.microsoft.com/office/word/2010/wordprocessingGroup" xmlns:wpi="http://schemas.microsoft.com/office/word/2010/wordprocessingInk" xmlns:wne="http://schemas.microsoft.com/office/word/2006/wordml" xmlns:wps="http://schemas.microsoft.com/office/word/2010/wordprocessingShape" mc:Ignorable="w14 w15 w16se wp14">
+<w:document xmlns:wpc="http://schemas.microsoft.com/office/word/2010/wordprocessingCanvas" xmlns:cx="http://schemas.microsoft.com/office/drawing/2014/chartex" xmlns:cx1="http://schemas.microsoft.com/office/drawing/2015/9/8/chartex" xmlns:cx2="http://schemas.microsoft.com/office/drawing/2015/10/21/chartex" xmlns:cx3="http://schemas.microsoft.com/office/drawing/2016/5/9/chartex" xmlns:cx4="http://schemas.microsoft.com/office/drawing/2016/5/10/chartex" xmlns:cx5="http://schemas.microsoft.com/office/drawing/2016/5/11/chartex" xmlns:cx6="http://schemas.microsoft.com/office/drawing/2016/5/12/chartex" xmlns:cx7="http://schemas.microsoft.com/office/drawing/2016/5/13/chartex" xmlns:cx8="http://schemas.microsoft.com/office/drawing/2016/5/14/chartex" xmlns:mc="http://schemas.openxmlformats.org/markup-compatibility/2006" xmlns:aink="http://schemas.microsoft.com/office/drawing/2016/ink" xmlns:am3d="http://schemas.microsoft.com/office/drawing/2017/model3d" xmlns:o="urn:schemas-microsoft-com:office:office" xmlns:r="http://schemas.openxmlformats.org/officeDocument/2006/relationships" xmlns:m="http://schemas.openxmlformats.org/officeDocument/2006/math" xmlns:v="urn:schemas-microsoft-com:vml" xmlns:wp14="http://schemas.microsoft.com/office/word/2010/wordprocessingDrawing" xmlns:wp="http://schemas.openxmlformats.org/drawingml/2006/wordprocessingDrawing" xmlns:w10="urn:schemas-microsoft-com:office:word" xmlns:w="http://schemas.openxmlformats.org/wordprocessingml/2006/main" xmlns:w14="http://schemas.microsoft.com/office/word/2010/wordml" xmlns:w15="http://schemas.microsoft.com/office/word/2012/wordml" xmlns:w16cid="http://schemas.microsoft.com/office/word/2016/wordml/cid" xmlns:w16se="http://schemas.microsoft.com/office/word/2015/wordml/symex" xmlns:wpg="http://schemas.microsoft.com/office/word/2010/wordprocessingGroup" xmlns:wpi="http://schemas.microsoft.com/office/word/2010/wordprocessingInk" xmlns:wne="http://schemas.microsoft.com/office/word/2006/wordml" xmlns:wps="http://schemas.microsoft.com/office/word/2010/wordprocessingShape" mc:Ignorable="w14 w15 w16se w16cid wp14">
   <w:body>
     <w:p>
       <w:pPr>
@@ -327,7 +327,14 @@
           <w:b/>
           <w:bCs/>
         </w:rPr>
-        <w:t>aarbi</w:t>
+        <w:t>A</w:t>
+      </w:r>
+      <w:r>
+        <w:rPr>
+          <w:b/>
+          <w:bCs/>
+        </w:rPr>
+        <w:t>rbi</w:t>
       </w:r>
       <w:r>
         <w:t xml:space="preserve"> becomes </w:t>
@@ -635,6 +642,10 @@
     <w:p>
       <w:pPr>
         <w:jc w:val="both"/>
+        <w:rPr>
+          <w:rFonts w:ascii="Nyala" w:hAnsi="Nyala"/>
+          <w:lang w:val="gez-Ethi-ET"/>
+        </w:rPr>
       </w:pPr>
       <w:r>
         <w:t xml:space="preserve">The </w:t>
@@ -691,7 +702,7 @@
           <w:left w:w="115" w:type="dxa"/>
           <w:right w:w="115" w:type="dxa"/>
         </w:tblCellMar>
-        <w:tblLook w:val="0000" w:firstRow="0" w:lastRow="0" w:firstColumn="0" w:lastColumn="0" w:noHBand="0" w:noVBand="0"/>
+        <w:tblLook w:val="0020" w:firstRow="1" w:lastRow="0" w:firstColumn="0" w:lastColumn="0" w:noHBand="0" w:noVBand="0"/>
       </w:tblPr>
       <w:tblGrid>
         <w:gridCol w:w="835"/>
@@ -709,6 +720,9 @@
         <w:gridCol w:w="787"/>
       </w:tblGrid>
       <w:tr>
+        <w:trPr>
+          <w:tblHeader/>
+        </w:trPr>
         <w:tc>
           <w:tcPr>
             <w:tcW w:w="835" w:type="dxa"/>
@@ -6152,6 +6166,9 @@
         </w:tc>
       </w:tr>
       <w:tr>
+        <w:trPr>
+          <w:trHeight w:val="488"/>
+        </w:trPr>
         <w:tc>
           <w:tcPr>
             <w:tcW w:w="835" w:type="dxa"/>
@@ -6171,6 +6188,7 @@
                 <w:bCs/>
               </w:rPr>
             </w:pPr>
+            <w:bookmarkStart w:id="0" w:name="_GoBack"/>
             <w:r>
               <w:rPr>
                 <w:rFonts w:ascii="Abyssinica SIL" w:hAnsi="Abyssinica SIL" w:cs="Abyssinica SIL test"/>
@@ -6564,6 +6582,7 @@
           </w:p>
         </w:tc>
       </w:tr>
+      <w:bookmarkEnd w:id="0"/>
       <w:tr>
         <w:tc>
           <w:tcPr>
@@ -8394,7 +8413,7 @@
               <w:br/>
             </w:r>
             <w:r>
-              <w:t>a</w:t>
+              <w:t>ee</w:t>
             </w:r>
           </w:p>
         </w:tc>
@@ -8501,9 +8520,6 @@
             </w:r>
             <w:r>
               <w:t>a</w:t>
-            </w:r>
-            <w:r>
-              <w:t>aaa</w:t>
             </w:r>
           </w:p>
         </w:tc>
@@ -9697,6 +9713,9 @@
         </w:tc>
       </w:tr>
       <w:tr>
+        <w:trPr>
+          <w:trHeight w:val="238"/>
+        </w:trPr>
         <w:tc>
           <w:tcPr>
             <w:tcW w:w="835" w:type="dxa"/>
@@ -10158,7 +10177,6 @@
               <w:left w:w="29" w:type="dxa"/>
               <w:right w:w="29" w:type="dxa"/>
             </w:tcMar>
-            <w:vAlign w:val="center"/>
           </w:tcPr>
           <w:p>
             <w:pPr>
@@ -10181,7 +10199,7 @@
               <w:br/>
             </w:r>
             <w:r>
-              <w:t>aaa</w:t>
+              <w:t>Ee</w:t>
             </w:r>
           </w:p>
         </w:tc>
@@ -10194,7 +10212,6 @@
               <w:left w:w="29" w:type="dxa"/>
               <w:right w:w="29" w:type="dxa"/>
             </w:tcMar>
-            <w:vAlign w:val="center"/>
           </w:tcPr>
           <w:p>
             <w:pPr>
@@ -10217,7 +10234,10 @@
               <w:br/>
             </w:r>
             <w:r>
-              <w:t>uu</w:t>
+              <w:t xml:space="preserve">Eu / </w:t>
+            </w:r>
+            <w:r>
+              <w:t>U</w:t>
             </w:r>
           </w:p>
         </w:tc>
@@ -10230,7 +10250,6 @@
               <w:left w:w="29" w:type="dxa"/>
               <w:right w:w="29" w:type="dxa"/>
             </w:tcMar>
-            <w:vAlign w:val="center"/>
           </w:tcPr>
           <w:p>
             <w:pPr>
@@ -10253,7 +10272,13 @@
               <w:br/>
             </w:r>
             <w:r>
-              <w:t>ii</w:t>
+              <w:t>Ei /</w:t>
+            </w:r>
+            <w:r>
+              <w:br/>
+            </w:r>
+            <w:r>
+              <w:t>I</w:t>
             </w:r>
           </w:p>
         </w:tc>
@@ -10266,15 +10291,10 @@
               <w:left w:w="29" w:type="dxa"/>
               <w:right w:w="29" w:type="dxa"/>
             </w:tcMar>
-            <w:vAlign w:val="center"/>
-          </w:tcPr>
-          <w:p>
-            <w:pPr>
-              <w:jc w:val="center"/>
-              <w:rPr>
-                <w:rFonts w:ascii="Abyssinica SIL" w:hAnsi="Abyssinica SIL"/>
-                <w:lang w:eastAsia="ko-KR"/>
-              </w:rPr>
+          </w:tcPr>
+          <w:p>
+            <w:pPr>
+              <w:jc w:val="center"/>
             </w:pPr>
             <w:r>
               <w:rPr>
@@ -10289,7 +10309,13 @@
               <w:br/>
             </w:r>
             <w:r>
-              <w:t>aa</w:t>
+              <w:t>Ea /</w:t>
+            </w:r>
+            <w:r>
+              <w:br/>
+            </w:r>
+            <w:r>
+              <w:t>A</w:t>
             </w:r>
           </w:p>
         </w:tc>
@@ -10302,7 +10328,6 @@
               <w:left w:w="29" w:type="dxa"/>
               <w:right w:w="29" w:type="dxa"/>
             </w:tcMar>
-            <w:vAlign w:val="center"/>
           </w:tcPr>
           <w:p>
             <w:pPr>
@@ -10325,7 +10350,10 @@
               <w:br/>
             </w:r>
             <w:r>
-              <w:t>iie</w:t>
+              <w:t xml:space="preserve">Eie / </w:t>
+            </w:r>
+            <w:r>
+              <w:t>Ie</w:t>
             </w:r>
           </w:p>
         </w:tc>
@@ -10338,7 +10366,6 @@
               <w:left w:w="29" w:type="dxa"/>
               <w:right w:w="29" w:type="dxa"/>
             </w:tcMar>
-            <w:vAlign w:val="center"/>
           </w:tcPr>
           <w:p>
             <w:pPr>
@@ -10361,7 +10388,7 @@
               <w:br/>
             </w:r>
             <w:r>
-              <w:t>ee</w:t>
+              <w:t>E</w:t>
             </w:r>
           </w:p>
         </w:tc>
@@ -10374,15 +10401,10 @@
               <w:left w:w="29" w:type="dxa"/>
               <w:right w:w="29" w:type="dxa"/>
             </w:tcMar>
-            <w:vAlign w:val="center"/>
-          </w:tcPr>
-          <w:p>
-            <w:pPr>
-              <w:jc w:val="center"/>
-              <w:rPr>
-                <w:rFonts w:ascii="Abyssinica SIL" w:hAnsi="Abyssinica SIL"/>
-                <w:lang w:eastAsia="ko-KR"/>
-              </w:rPr>
+          </w:tcPr>
+          <w:p>
+            <w:pPr>
+              <w:jc w:val="center"/>
             </w:pPr>
             <w:r>
               <w:rPr>
@@ -10397,7 +10419,18 @@
               <w:br/>
             </w:r>
             <w:r>
-              <w:t>oo</w:t>
+              <w:t>Eo /</w:t>
+            </w:r>
+          </w:p>
+          <w:p>
+            <w:pPr>
+              <w:jc w:val="center"/>
+              <w:rPr>
+                <w:rFonts w:ascii="Abyssinica SIL" w:hAnsi="Abyssinica SIL"/>
+              </w:rPr>
+            </w:pPr>
+            <w:r>
+              <w:t>O</w:t>
             </w:r>
           </w:p>
         </w:tc>
@@ -15464,6 +15497,9 @@
         </w:tc>
       </w:tr>
       <w:tr>
+        <w:trPr>
+          <w:trHeight w:val="238"/>
+        </w:trPr>
         <w:tc>
           <w:tcPr>
             <w:tcW w:w="835" w:type="dxa"/>
@@ -16288,8 +16324,6 @@
       <w:pPr>
         <w:pStyle w:val="Heading1"/>
       </w:pPr>
-      <w:bookmarkStart w:id="0" w:name="_GoBack"/>
-      <w:bookmarkEnd w:id="0"/>
     </w:p>
     <w:p>
       <w:pPr>
@@ -17386,7 +17420,7 @@
 </file>
 
 <file path=word/endnotes.xml><?xml version="1.0" encoding="utf-8"?>
-<w:endnotes xmlns:wpc="http://schemas.microsoft.com/office/word/2010/wordprocessingCanvas" xmlns:cx="http://schemas.microsoft.com/office/drawing/2014/chartex" xmlns:cx1="http://schemas.microsoft.com/office/drawing/2015/9/8/chartex" xmlns:mc="http://schemas.openxmlformats.org/markup-compatibility/2006" xmlns:o="urn:schemas-microsoft-com:office:office" xmlns:r="http://schemas.openxmlformats.org/officeDocument/2006/relationships" xmlns:m="http://schemas.openxmlformats.org/officeDocument/2006/math" xmlns:v="urn:schemas-microsoft-com:vml" xmlns:wp14="http://schemas.microsoft.com/office/word/2010/wordprocessingDrawing" xmlns:wp="http://schemas.openxmlformats.org/drawingml/2006/wordprocessingDrawing" xmlns:w10="urn:schemas-microsoft-com:office:word" xmlns:w="http://schemas.openxmlformats.org/wordprocessingml/2006/main" xmlns:w14="http://schemas.microsoft.com/office/word/2010/wordml" xmlns:w15="http://schemas.microsoft.com/office/word/2012/wordml" xmlns:w16se="http://schemas.microsoft.com/office/word/2015/wordml/symex" xmlns:wpg="http://schemas.microsoft.com/office/word/2010/wordprocessingGroup" xmlns:wpi="http://schemas.microsoft.com/office/word/2010/wordprocessingInk" xmlns:wne="http://schemas.microsoft.com/office/word/2006/wordml" xmlns:wps="http://schemas.microsoft.com/office/word/2010/wordprocessingShape" mc:Ignorable="w14 w15 w16se wp14">
+<w:endnotes xmlns:wpc="http://schemas.microsoft.com/office/word/2010/wordprocessingCanvas" xmlns:cx="http://schemas.microsoft.com/office/drawing/2014/chartex" xmlns:cx1="http://schemas.microsoft.com/office/drawing/2015/9/8/chartex" xmlns:cx2="http://schemas.microsoft.com/office/drawing/2015/10/21/chartex" xmlns:cx3="http://schemas.microsoft.com/office/drawing/2016/5/9/chartex" xmlns:cx4="http://schemas.microsoft.com/office/drawing/2016/5/10/chartex" xmlns:cx5="http://schemas.microsoft.com/office/drawing/2016/5/11/chartex" xmlns:cx6="http://schemas.microsoft.com/office/drawing/2016/5/12/chartex" xmlns:cx7="http://schemas.microsoft.com/office/drawing/2016/5/13/chartex" xmlns:cx8="http://schemas.microsoft.com/office/drawing/2016/5/14/chartex" xmlns:mc="http://schemas.openxmlformats.org/markup-compatibility/2006" xmlns:aink="http://schemas.microsoft.com/office/drawing/2016/ink" xmlns:am3d="http://schemas.microsoft.com/office/drawing/2017/model3d" xmlns:o="urn:schemas-microsoft-com:office:office" xmlns:r="http://schemas.openxmlformats.org/officeDocument/2006/relationships" xmlns:m="http://schemas.openxmlformats.org/officeDocument/2006/math" xmlns:v="urn:schemas-microsoft-com:vml" xmlns:wp14="http://schemas.microsoft.com/office/word/2010/wordprocessingDrawing" xmlns:wp="http://schemas.openxmlformats.org/drawingml/2006/wordprocessingDrawing" xmlns:w10="urn:schemas-microsoft-com:office:word" xmlns:w="http://schemas.openxmlformats.org/wordprocessingml/2006/main" xmlns:w14="http://schemas.microsoft.com/office/word/2010/wordml" xmlns:w15="http://schemas.microsoft.com/office/word/2012/wordml" xmlns:w16cid="http://schemas.microsoft.com/office/word/2016/wordml/cid" xmlns:w16se="http://schemas.microsoft.com/office/word/2015/wordml/symex" xmlns:wpg="http://schemas.microsoft.com/office/word/2010/wordprocessingGroup" xmlns:wpi="http://schemas.microsoft.com/office/word/2010/wordprocessingInk" xmlns:wne="http://schemas.microsoft.com/office/word/2006/wordml" xmlns:wps="http://schemas.microsoft.com/office/word/2010/wordprocessingShape" mc:Ignorable="w14 w15 w16se w16cid wp14">
   <w:endnote w:type="separator" w:id="-1">
     <w:p>
       <w:r>
@@ -17405,7 +17439,7 @@
 </file>
 
 <file path=word/footnotes.xml><?xml version="1.0" encoding="utf-8"?>
-<w:footnotes xmlns:wpc="http://schemas.microsoft.com/office/word/2010/wordprocessingCanvas" xmlns:cx="http://schemas.microsoft.com/office/drawing/2014/chartex" xmlns:cx1="http://schemas.microsoft.com/office/drawing/2015/9/8/chartex" xmlns:mc="http://schemas.openxmlformats.org/markup-compatibility/2006" xmlns:o="urn:schemas-microsoft-com:office:office" xmlns:r="http://schemas.openxmlformats.org/officeDocument/2006/relationships" xmlns:m="http://schemas.openxmlformats.org/officeDocument/2006/math" xmlns:v="urn:schemas-microsoft-com:vml" xmlns:wp14="http://schemas.microsoft.com/office/word/2010/wordprocessingDrawing" xmlns:wp="http://schemas.openxmlformats.org/drawingml/2006/wordprocessingDrawing" xmlns:w10="urn:schemas-microsoft-com:office:word" xmlns:w="http://schemas.openxmlformats.org/wordprocessingml/2006/main" xmlns:w14="http://schemas.microsoft.com/office/word/2010/wordml" xmlns:w15="http://schemas.microsoft.com/office/word/2012/wordml" xmlns:w16se="http://schemas.microsoft.com/office/word/2015/wordml/symex" xmlns:wpg="http://schemas.microsoft.com/office/word/2010/wordprocessingGroup" xmlns:wpi="http://schemas.microsoft.com/office/word/2010/wordprocessingInk" xmlns:wne="http://schemas.microsoft.com/office/word/2006/wordml" xmlns:wps="http://schemas.microsoft.com/office/word/2010/wordprocessingShape" mc:Ignorable="w14 w15 w16se wp14">
+<w:footnotes xmlns:wpc="http://schemas.microsoft.com/office/word/2010/wordprocessingCanvas" xmlns:cx="http://schemas.microsoft.com/office/drawing/2014/chartex" xmlns:cx1="http://schemas.microsoft.com/office/drawing/2015/9/8/chartex" xmlns:cx2="http://schemas.microsoft.com/office/drawing/2015/10/21/chartex" xmlns:cx3="http://schemas.microsoft.com/office/drawing/2016/5/9/chartex" xmlns:cx4="http://schemas.microsoft.com/office/drawing/2016/5/10/chartex" xmlns:cx5="http://schemas.microsoft.com/office/drawing/2016/5/11/chartex" xmlns:cx6="http://schemas.microsoft.com/office/drawing/2016/5/12/chartex" xmlns:cx7="http://schemas.microsoft.com/office/drawing/2016/5/13/chartex" xmlns:cx8="http://schemas.microsoft.com/office/drawing/2016/5/14/chartex" xmlns:mc="http://schemas.openxmlformats.org/markup-compatibility/2006" xmlns:aink="http://schemas.microsoft.com/office/drawing/2016/ink" xmlns:am3d="http://schemas.microsoft.com/office/drawing/2017/model3d" xmlns:o="urn:schemas-microsoft-com:office:office" xmlns:r="http://schemas.openxmlformats.org/officeDocument/2006/relationships" xmlns:m="http://schemas.openxmlformats.org/officeDocument/2006/math" xmlns:v="urn:schemas-microsoft-com:vml" xmlns:wp14="http://schemas.microsoft.com/office/word/2010/wordprocessingDrawing" xmlns:wp="http://schemas.openxmlformats.org/drawingml/2006/wordprocessingDrawing" xmlns:w10="urn:schemas-microsoft-com:office:word" xmlns:w="http://schemas.openxmlformats.org/wordprocessingml/2006/main" xmlns:w14="http://schemas.microsoft.com/office/word/2010/wordml" xmlns:w15="http://schemas.microsoft.com/office/word/2012/wordml" xmlns:w16cid="http://schemas.microsoft.com/office/word/2016/wordml/cid" xmlns:w16se="http://schemas.microsoft.com/office/word/2015/wordml/symex" xmlns:wpg="http://schemas.microsoft.com/office/word/2010/wordprocessingGroup" xmlns:wpi="http://schemas.microsoft.com/office/word/2010/wordprocessingInk" xmlns:wne="http://schemas.microsoft.com/office/word/2006/wordml" xmlns:wps="http://schemas.microsoft.com/office/word/2010/wordprocessingShape" mc:Ignorable="w14 w15 w16se w16cid wp14">
   <w:footnote w:type="separator" w:id="-1">
     <w:p>
       <w:r>
@@ -17424,7 +17458,7 @@
 </file>
 
 <file path=word/numbering.xml><?xml version="1.0" encoding="utf-8"?>
-<w:numbering xmlns:wpc="http://schemas.microsoft.com/office/word/2010/wordprocessingCanvas" xmlns:cx="http://schemas.microsoft.com/office/drawing/2014/chartex" xmlns:cx1="http://schemas.microsoft.com/office/drawing/2015/9/8/chartex" xmlns:mc="http://schemas.openxmlformats.org/markup-compatibility/2006" xmlns:o="urn:schemas-microsoft-com:office:office" xmlns:r="http://schemas.openxmlformats.org/officeDocument/2006/relationships" xmlns:m="http://schemas.openxmlformats.org/officeDocument/2006/math" xmlns:v="urn:schemas-microsoft-com:vml" xmlns:wp14="http://schemas.microsoft.com/office/word/2010/wordprocessingDrawing" xmlns:wp="http://schemas.openxmlformats.org/drawingml/2006/wordprocessingDrawing" xmlns:w10="urn:schemas-microsoft-com:office:word" xmlns:w="http://schemas.openxmlformats.org/wordprocessingml/2006/main" xmlns:w14="http://schemas.microsoft.com/office/word/2010/wordml" xmlns:w15="http://schemas.microsoft.com/office/word/2012/wordml" xmlns:w16se="http://schemas.microsoft.com/office/word/2015/wordml/symex" xmlns:wpg="http://schemas.microsoft.com/office/word/2010/wordprocessingGroup" xmlns:wpi="http://schemas.microsoft.com/office/word/2010/wordprocessingInk" xmlns:wne="http://schemas.microsoft.com/office/word/2006/wordml" xmlns:wps="http://schemas.microsoft.com/office/word/2010/wordprocessingShape" mc:Ignorable="w14 w15 w16se wp14">
+<w:numbering xmlns:wpc="http://schemas.microsoft.com/office/word/2010/wordprocessingCanvas" xmlns:cx="http://schemas.microsoft.com/office/drawing/2014/chartex" xmlns:cx1="http://schemas.microsoft.com/office/drawing/2015/9/8/chartex" xmlns:cx2="http://schemas.microsoft.com/office/drawing/2015/10/21/chartex" xmlns:cx3="http://schemas.microsoft.com/office/drawing/2016/5/9/chartex" xmlns:cx4="http://schemas.microsoft.com/office/drawing/2016/5/10/chartex" xmlns:cx5="http://schemas.microsoft.com/office/drawing/2016/5/11/chartex" xmlns:cx6="http://schemas.microsoft.com/office/drawing/2016/5/12/chartex" xmlns:cx7="http://schemas.microsoft.com/office/drawing/2016/5/13/chartex" xmlns:cx8="http://schemas.microsoft.com/office/drawing/2016/5/14/chartex" xmlns:mc="http://schemas.openxmlformats.org/markup-compatibility/2006" xmlns:aink="http://schemas.microsoft.com/office/drawing/2016/ink" xmlns:am3d="http://schemas.microsoft.com/office/drawing/2017/model3d" xmlns:o="urn:schemas-microsoft-com:office:office" xmlns:r="http://schemas.openxmlformats.org/officeDocument/2006/relationships" xmlns:m="http://schemas.openxmlformats.org/officeDocument/2006/math" xmlns:v="urn:schemas-microsoft-com:vml" xmlns:wp14="http://schemas.microsoft.com/office/word/2010/wordprocessingDrawing" xmlns:wp="http://schemas.openxmlformats.org/drawingml/2006/wordprocessingDrawing" xmlns:w10="urn:schemas-microsoft-com:office:word" xmlns:w="http://schemas.openxmlformats.org/wordprocessingml/2006/main" xmlns:w14="http://schemas.microsoft.com/office/word/2010/wordml" xmlns:w15="http://schemas.microsoft.com/office/word/2012/wordml" xmlns:w16cid="http://schemas.microsoft.com/office/word/2016/wordml/cid" xmlns:w16se="http://schemas.microsoft.com/office/word/2015/wordml/symex" xmlns:wpg="http://schemas.microsoft.com/office/word/2010/wordprocessingGroup" xmlns:wpi="http://schemas.microsoft.com/office/word/2010/wordprocessingInk" xmlns:wne="http://schemas.microsoft.com/office/word/2006/wordml" xmlns:wps="http://schemas.microsoft.com/office/word/2010/wordprocessingShape" mc:Ignorable="w14 w15 w16se w16cid wp14">
   <w:abstractNum w:abstractNumId="0" w15:restartNumberingAfterBreak="0">
     <w:nsid w:val="FFFFFF7C"/>
     <w:multiLevelType w:val="singleLevel"/>
@@ -18610,7 +18644,7 @@
 </file>
 
 <file path=word/styles.xml><?xml version="1.0" encoding="utf-8"?>
-<w:styles xmlns:mc="http://schemas.openxmlformats.org/markup-compatibility/2006" xmlns:r="http://schemas.openxmlformats.org/officeDocument/2006/relationships" xmlns:w="http://schemas.openxmlformats.org/wordprocessingml/2006/main" xmlns:w14="http://schemas.microsoft.com/office/word/2010/wordml" xmlns:w15="http://schemas.microsoft.com/office/word/2012/wordml" xmlns:w16se="http://schemas.microsoft.com/office/word/2015/wordml/symex" mc:Ignorable="w14 w15 w16se">
+<w:styles xmlns:mc="http://schemas.openxmlformats.org/markup-compatibility/2006" xmlns:r="http://schemas.openxmlformats.org/officeDocument/2006/relationships" xmlns:w="http://schemas.openxmlformats.org/wordprocessingml/2006/main" xmlns:w14="http://schemas.microsoft.com/office/word/2010/wordml" xmlns:w15="http://schemas.microsoft.com/office/word/2012/wordml" xmlns:w16cid="http://schemas.microsoft.com/office/word/2016/wordml/cid" xmlns:w16se="http://schemas.microsoft.com/office/word/2015/wordml/symex" mc:Ignorable="w14 w15 w16se w16cid">
   <w:docDefaults>
     <w:rPrDefault>
       <w:rPr>
@@ -18620,7 +18654,7 @@
     </w:rPrDefault>
     <w:pPrDefault/>
   </w:docDefaults>
-  <w:latentStyles w:defLockedState="0" w:defUIPriority="0" w:defSemiHidden="0" w:defUnhideWhenUsed="0" w:defQFormat="0" w:count="371">
+  <w:latentStyles w:defLockedState="0" w:defUIPriority="0" w:defSemiHidden="0" w:defUnhideWhenUsed="0" w:defQFormat="0" w:count="375">
     <w:lsdException w:name="Normal" w:qFormat="1"/>
     <w:lsdException w:name="heading 1" w:qFormat="1"/>
     <w:lsdException w:name="heading 2" w:qFormat="1"/>
@@ -18645,7 +18679,11 @@
     <w:lsdException w:name="Subtitle" w:qFormat="1"/>
     <w:lsdException w:name="Strong" w:qFormat="1"/>
     <w:lsdException w:name="Emphasis" w:qFormat="1"/>
-    <w:lsdException w:name="Normal Table" w:semiHidden="1" w:unhideWhenUsed="1"/>
+    <w:lsdException w:name="HTML Preformatted" w:semiHidden="1" w:unhideWhenUsed="1"/>
+    <w:lsdException w:name="No List" w:semiHidden="1" w:unhideWhenUsed="1"/>
+    <w:lsdException w:name="Outline List 1" w:semiHidden="1" w:unhideWhenUsed="1"/>
+    <w:lsdException w:name="Outline List 2" w:semiHidden="1" w:unhideWhenUsed="1"/>
+    <w:lsdException w:name="Outline List 3" w:semiHidden="1" w:unhideWhenUsed="1"/>
     <w:lsdException w:name="Table Simple 1" w:semiHidden="1" w:unhideWhenUsed="1"/>
     <w:lsdException w:name="Table Simple 2" w:semiHidden="1" w:unhideWhenUsed="1"/>
     <w:lsdException w:name="Table Simple 3" w:semiHidden="1" w:unhideWhenUsed="1"/>
@@ -18684,10 +18722,8 @@
     <w:lsdException w:name="Table Elegant" w:semiHidden="1" w:unhideWhenUsed="1"/>
     <w:lsdException w:name="Table Professional" w:semiHidden="1" w:unhideWhenUsed="1"/>
     <w:lsdException w:name="Table Subtle 1" w:semiHidden="1" w:unhideWhenUsed="1"/>
-    <w:lsdException w:name="Table Subtle 2" w:semiHidden="1" w:unhideWhenUsed="1"/>
     <w:lsdException w:name="Table Web 1" w:semiHidden="1" w:unhideWhenUsed="1"/>
     <w:lsdException w:name="Table Web 2" w:semiHidden="1" w:unhideWhenUsed="1"/>
-    <w:lsdException w:name="Table Web 3" w:semiHidden="1" w:unhideWhenUsed="1"/>
     <w:lsdException w:name="Table Theme" w:semiHidden="1" w:unhideWhenUsed="1"/>
     <w:lsdException w:name="Placeholder Text" w:semiHidden="1" w:uiPriority="99"/>
     <w:lsdException w:name="No Spacing" w:uiPriority="1" w:qFormat="1"/>
@@ -18904,6 +18940,10 @@
     <w:lsdException w:name="List Table 5 Dark Accent 6" w:uiPriority="50"/>
     <w:lsdException w:name="List Table 6 Colorful Accent 6" w:uiPriority="51"/>
     <w:lsdException w:name="List Table 7 Colorful Accent 6" w:uiPriority="52"/>
+    <w:lsdException w:name="Mention" w:semiHidden="1" w:uiPriority="99" w:unhideWhenUsed="1"/>
+    <w:lsdException w:name="Smart Hyperlink" w:semiHidden="1" w:uiPriority="99" w:unhideWhenUsed="1"/>
+    <w:lsdException w:name="Hashtag" w:semiHidden="1" w:uiPriority="99" w:unhideWhenUsed="1"/>
+    <w:lsdException w:name="Unresolved Mention" w:semiHidden="1" w:uiPriority="99" w:unhideWhenUsed="1"/>
   </w:latentStyles>
   <w:style w:type="paragraph" w:default="1" w:styleId="Normal">
     <w:name w:val="Normal"/>

</xml_diff>

<commit_message>
Completion of tablet keyboard, documentation updates.
</commit_message>
<xml_diff>
--- a/release/gff/gff_tigrinya_ethiopia/source/TigrinyaEtTyping-English.docx
+++ b/release/gff/gff_tigrinya_ethiopia/source/TigrinyaEtTyping-English.docx
@@ -1,6 +1,6 @@
 
 <file path=word/document.xml><?xml version="1.0" encoding="utf-8"?>
-<w:document xmlns:wpc="http://schemas.microsoft.com/office/word/2010/wordprocessingCanvas" xmlns:cx="http://schemas.microsoft.com/office/drawing/2014/chartex" xmlns:cx1="http://schemas.microsoft.com/office/drawing/2015/9/8/chartex" xmlns:cx2="http://schemas.microsoft.com/office/drawing/2015/10/21/chartex" xmlns:cx3="http://schemas.microsoft.com/office/drawing/2016/5/9/chartex" xmlns:cx4="http://schemas.microsoft.com/office/drawing/2016/5/10/chartex" xmlns:cx5="http://schemas.microsoft.com/office/drawing/2016/5/11/chartex" xmlns:cx6="http://schemas.microsoft.com/office/drawing/2016/5/12/chartex" xmlns:cx7="http://schemas.microsoft.com/office/drawing/2016/5/13/chartex" xmlns:cx8="http://schemas.microsoft.com/office/drawing/2016/5/14/chartex" xmlns:mc="http://schemas.openxmlformats.org/markup-compatibility/2006" xmlns:aink="http://schemas.microsoft.com/office/drawing/2016/ink" xmlns:am3d="http://schemas.microsoft.com/office/drawing/2017/model3d" xmlns:o="urn:schemas-microsoft-com:office:office" xmlns:r="http://schemas.openxmlformats.org/officeDocument/2006/relationships" xmlns:m="http://schemas.openxmlformats.org/officeDocument/2006/math" xmlns:v="urn:schemas-microsoft-com:vml" xmlns:wp14="http://schemas.microsoft.com/office/word/2010/wordprocessingDrawing" xmlns:wp="http://schemas.openxmlformats.org/drawingml/2006/wordprocessingDrawing" xmlns:w10="urn:schemas-microsoft-com:office:word" xmlns:w="http://schemas.openxmlformats.org/wordprocessingml/2006/main" xmlns:w14="http://schemas.microsoft.com/office/word/2010/wordml" xmlns:w15="http://schemas.microsoft.com/office/word/2012/wordml" xmlns:w16cid="http://schemas.microsoft.com/office/word/2016/wordml/cid" xmlns:w16se="http://schemas.microsoft.com/office/word/2015/wordml/symex" xmlns:wpg="http://schemas.microsoft.com/office/word/2010/wordprocessingGroup" xmlns:wpi="http://schemas.microsoft.com/office/word/2010/wordprocessingInk" xmlns:wne="http://schemas.microsoft.com/office/word/2006/wordml" xmlns:wps="http://schemas.microsoft.com/office/word/2010/wordprocessingShape" mc:Ignorable="w14 w15 w16se w16cid wp14">
+<w:document xmlns:wpc="http://schemas.microsoft.com/office/word/2010/wordprocessingCanvas" xmlns:cx="http://schemas.microsoft.com/office/drawing/2014/chartex" xmlns:cx1="http://schemas.microsoft.com/office/drawing/2015/9/8/chartex" xmlns:cx2="http://schemas.microsoft.com/office/drawing/2015/10/21/chartex" xmlns:cx3="http://schemas.microsoft.com/office/drawing/2016/5/9/chartex" xmlns:cx4="http://schemas.microsoft.com/office/drawing/2016/5/10/chartex" xmlns:cx5="http://schemas.microsoft.com/office/drawing/2016/5/11/chartex" xmlns:cx6="http://schemas.microsoft.com/office/drawing/2016/5/12/chartex" xmlns:cx7="http://schemas.microsoft.com/office/drawing/2016/5/13/chartex" xmlns:cx8="http://schemas.microsoft.com/office/drawing/2016/5/14/chartex" xmlns:mc="http://schemas.openxmlformats.org/markup-compatibility/2006" xmlns:aink="http://schemas.microsoft.com/office/drawing/2016/ink" xmlns:am3d="http://schemas.microsoft.com/office/drawing/2017/model3d" xmlns:o="urn:schemas-microsoft-com:office:office" xmlns:oel="http://schemas.microsoft.com/office/2019/extlst" xmlns:r="http://schemas.openxmlformats.org/officeDocument/2006/relationships" xmlns:m="http://schemas.openxmlformats.org/officeDocument/2006/math" xmlns:v="urn:schemas-microsoft-com:vml" xmlns:wp14="http://schemas.microsoft.com/office/word/2010/wordprocessingDrawing" xmlns:wp="http://schemas.openxmlformats.org/drawingml/2006/wordprocessingDrawing" xmlns:w10="urn:schemas-microsoft-com:office:word" xmlns:w="http://schemas.openxmlformats.org/wordprocessingml/2006/main" xmlns:w14="http://schemas.microsoft.com/office/word/2010/wordml" xmlns:w15="http://schemas.microsoft.com/office/word/2012/wordml" xmlns:w16cex="http://schemas.microsoft.com/office/word/2018/wordml/cex" xmlns:w16cid="http://schemas.microsoft.com/office/word/2016/wordml/cid" xmlns:w16="http://schemas.microsoft.com/office/word/2018/wordml" xmlns:w16du="http://schemas.microsoft.com/office/word/2023/wordml/word16du" xmlns:w16sdtdh="http://schemas.microsoft.com/office/word/2020/wordml/sdtdatahash" xmlns:w16se="http://schemas.microsoft.com/office/word/2015/wordml/symex" xmlns:wpg="http://schemas.microsoft.com/office/word/2010/wordprocessingGroup" xmlns:wpi="http://schemas.microsoft.com/office/word/2010/wordprocessingInk" xmlns:wne="http://schemas.microsoft.com/office/word/2006/wordml" xmlns:wps="http://schemas.microsoft.com/office/word/2010/wordprocessingShape" mc:Ignorable="w14 w15 w16se w16cid w16 w16cex w16sdtdh wp14">
   <w:body>
     <w:p>
       <w:pPr>
@@ -8429,7 +8429,7 @@
               <w:br/>
             </w:r>
             <w:r>
-              <w:t>ee</w:t>
+              <w:t>aa</w:t>
             </w:r>
           </w:p>
         </w:tc>
@@ -10221,7 +10221,7 @@
               <w:br/>
             </w:r>
             <w:r>
-              <w:t>Ee</w:t>
+              <w:t>A</w:t>
             </w:r>
           </w:p>
         </w:tc>
@@ -10256,10 +10256,14 @@
               <w:br/>
             </w:r>
             <w:r>
-              <w:t xml:space="preserve">Eu / </w:t>
-            </w:r>
-            <w:r>
               <w:t>U</w:t>
+            </w:r>
+            <w:r>
+              <w:t xml:space="preserve"> /</w:t>
+            </w:r>
+            <w:r>
+              <w:br/>
+              <w:t>Au</w:t>
             </w:r>
           </w:p>
         </w:tc>
@@ -10294,13 +10298,14 @@
               <w:br/>
             </w:r>
             <w:r>
-              <w:t>Ei /</w:t>
-            </w:r>
-            <w:r>
-              <w:br/>
-            </w:r>
-            <w:r>
               <w:t>I</w:t>
+            </w:r>
+            <w:r>
+              <w:t xml:space="preserve"> /</w:t>
+            </w:r>
+            <w:r>
+              <w:br/>
+              <w:t>Ai</w:t>
             </w:r>
           </w:p>
         </w:tc>
@@ -10325,19 +10330,13 @@
               <w:t>ዓ</w:t>
             </w:r>
             <w:r>
-              <w:rPr>
-                <w:rFonts w:ascii="Abyssinica SIL" w:hAnsi="Abyssinica SIL"/>
-              </w:rPr>
-              <w:br/>
-            </w:r>
-            <w:r>
-              <w:t>Ea /</w:t>
-            </w:r>
-            <w:r>
               <w:br/>
             </w:r>
             <w:r>
               <w:t>A</w:t>
+            </w:r>
+            <w:r>
+              <w:t>a</w:t>
             </w:r>
           </w:p>
         </w:tc>
@@ -10372,10 +10371,14 @@
               <w:br/>
             </w:r>
             <w:r>
-              <w:t xml:space="preserve">Eie / </w:t>
-            </w:r>
-            <w:r>
-              <w:t>Ie</w:t>
+              <w:t>IE</w:t>
+            </w:r>
+            <w:r>
+              <w:t xml:space="preserve"> / </w:t>
+            </w:r>
+            <w:r>
+              <w:br/>
+              <w:t>Aie</w:t>
             </w:r>
           </w:p>
         </w:tc>
@@ -10410,7 +10413,7 @@
               <w:br/>
             </w:r>
             <w:r>
-              <w:t>E</w:t>
+              <w:t>E / Ae</w:t>
             </w:r>
           </w:p>
         </w:tc>
@@ -10441,18 +10444,14 @@
               <w:br/>
             </w:r>
             <w:r>
-              <w:t>Eo /</w:t>
-            </w:r>
-          </w:p>
-          <w:p>
-            <w:pPr>
-              <w:jc w:val="center"/>
-              <w:rPr>
-                <w:rFonts w:ascii="Abyssinica SIL" w:hAnsi="Abyssinica SIL"/>
-              </w:rPr>
-            </w:pPr>
-            <w:r>
               <w:t>O</w:t>
+            </w:r>
+            <w:r>
+              <w:t xml:space="preserve"> /</w:t>
+            </w:r>
+            <w:r>
+              <w:br/>
+              <w:t>Ao</w:t>
             </w:r>
           </w:p>
         </w:tc>
@@ -12978,8 +12977,6 @@
             <w:r>
               <w:t>i</w:t>
             </w:r>
-            <w:bookmarkStart w:id="0" w:name="_GoBack"/>
-            <w:bookmarkEnd w:id="0"/>
           </w:p>
         </w:tc>
         <w:tc>
@@ -15942,6 +15939,366 @@
         </w:tc>
       </w:tr>
     </w:tbl>
+    <w:p>
+      <w:pPr>
+        <w:spacing w:after="240"/>
+      </w:pPr>
+    </w:p>
+    <w:p>
+      <w:pPr>
+        <w:spacing w:after="240"/>
+        <w:rPr>
+          <w:rFonts w:ascii="Arial" w:hAnsi="Arial" w:cs="Arial"/>
+          <w:b/>
+          <w:sz w:val="27"/>
+          <w:szCs w:val="27"/>
+        </w:rPr>
+      </w:pPr>
+      <w:r>
+        <w:rPr>
+          <w:rFonts w:ascii="Arial" w:hAnsi="Arial" w:cs="Arial"/>
+          <w:b/>
+          <w:bCs/>
+          <w:sz w:val="28"/>
+          <w:szCs w:val="28"/>
+        </w:rPr>
+        <w:t>Consonant and Vowel Marks</w:t>
+      </w:r>
+    </w:p>
+    <w:p>
+      <w:pPr>
+        <w:spacing w:after="240"/>
+        <w:rPr>
+          <w:bCs/>
+        </w:rPr>
+      </w:pPr>
+      <w:r>
+        <w:rPr>
+          <w:bCs/>
+        </w:rPr>
+        <w:t>Dots can be added above letters to indicate a stressed vowel or consonant using “</w:t>
+      </w:r>
+      <w:r>
+        <w:rPr>
+          <w:rFonts w:ascii="Courier New" w:hAnsi="Courier New" w:cs="Courier New"/>
+          <w:b/>
+        </w:rPr>
+        <w:t xml:space="preserve">CTRL + . </w:t>
+      </w:r>
+      <w:r>
+        <w:rPr>
+          <w:bCs/>
+        </w:rPr>
+        <w:t>”. For example:</w:t>
+      </w:r>
+    </w:p>
+    <w:p>
+      <w:pPr>
+        <w:tabs>
+          <w:tab w:val="left" w:pos="720"/>
+          <w:tab w:val="left" w:pos="2160"/>
+          <w:tab w:val="left" w:pos="2250"/>
+          <w:tab w:val="left" w:pos="2700"/>
+        </w:tabs>
+        <w:spacing w:after="240"/>
+        <w:ind w:firstLine="720"/>
+        <w:rPr>
+          <w:rFonts w:ascii="Abyssinica SIL" w:hAnsi="Abyssinica SIL" w:cs="Abyssinica SIL"/>
+          <w:bCs/>
+        </w:rPr>
+      </w:pPr>
+      <w:r>
+        <w:rPr>
+          <w:rFonts w:ascii="Abyssinica SIL" w:hAnsi="Abyssinica SIL" w:cs="Abyssinica SIL"/>
+          <w:bCs/>
+        </w:rPr>
+        <w:t xml:space="preserve">ኣባ </w:t>
+      </w:r>
+      <w:r>
+        <w:rPr>
+          <w:rFonts w:ascii="Courier New" w:hAnsi="Courier New" w:cs="Courier New"/>
+          <w:b/>
+        </w:rPr>
+        <w:t>CTRL</w:t>
+      </w:r>
+      <w:r>
+        <w:rPr>
+          <w:b/>
+        </w:rPr>
+        <w:t xml:space="preserve"> </w:t>
+      </w:r>
+      <w:r>
+        <w:rPr>
+          <w:rFonts w:ascii="Courier New" w:hAnsi="Courier New" w:cs="Courier New"/>
+          <w:b/>
+        </w:rPr>
+        <w:t>.</w:t>
+      </w:r>
+      <w:r>
+        <w:rPr>
+          <w:rFonts w:ascii="Abyssinica SIL" w:hAnsi="Abyssinica SIL" w:cs="Abyssinica SIL"/>
+          <w:bCs/>
+        </w:rPr>
+        <w:tab/>
+      </w:r>
+      <w:r>
+        <w:rPr>
+          <w:rFonts w:ascii="Cambria Math" w:hAnsi="Cambria Math" w:cs="Cambria Math"/>
+          <w:color w:val="000000"/>
+        </w:rPr>
+        <w:t>⇒</w:t>
+      </w:r>
+      <w:r>
+        <w:rPr>
+          <w:color w:val="000000"/>
+        </w:rPr>
+        <w:tab/>
+      </w:r>
+      <w:r>
+        <w:rPr>
+          <w:rFonts w:ascii="Abyssinica SIL" w:hAnsi="Abyssinica SIL" w:cs="Abyssinica SIL"/>
+          <w:color w:val="000000"/>
+        </w:rPr>
+        <w:t>ኣባ፞</w:t>
+      </w:r>
+      <w:r>
+        <w:rPr>
+          <w:rFonts w:ascii="Abyssinica SIL" w:hAnsi="Abyssinica SIL" w:cs="Abyssinica SIL"/>
+          <w:color w:val="000000"/>
+        </w:rPr>
+        <w:t xml:space="preserve"> </w:t>
+      </w:r>
+      <w:r>
+        <w:rPr>
+          <w:color w:val="000000"/>
+        </w:rPr>
+        <w:t>(</w:t>
+      </w:r>
+      <w:r>
+        <w:rPr>
+          <w:color w:val="000000"/>
+        </w:rPr>
+        <w:t>“ab</w:t>
+      </w:r>
+      <w:r>
+        <w:rPr>
+          <w:color w:val="000000"/>
+          <w:u w:val="single"/>
+        </w:rPr>
+        <w:t>aa</w:t>
+      </w:r>
+      <w:r>
+        <w:rPr>
+          <w:color w:val="000000"/>
+        </w:rPr>
+        <w:t>”, “a” is stressed)</w:t>
+      </w:r>
+      <w:r>
+        <w:rPr>
+          <w:rFonts w:ascii="Abyssinica SIL" w:hAnsi="Abyssinica SIL" w:cs="Abyssinica SIL"/>
+          <w:color w:val="000000"/>
+        </w:rPr>
+        <w:br/>
+      </w:r>
+      <w:r>
+        <w:rPr>
+          <w:rFonts w:ascii="Abyssinica SIL" w:hAnsi="Abyssinica SIL" w:cs="Abyssinica SIL"/>
+          <w:color w:val="000000"/>
+        </w:rPr>
+        <w:tab/>
+        <w:t xml:space="preserve">ኣባ፞ </w:t>
+      </w:r>
+      <w:r>
+        <w:rPr>
+          <w:rFonts w:ascii="Courier New" w:hAnsi="Courier New" w:cs="Courier New"/>
+          <w:b/>
+        </w:rPr>
+        <w:t>CTRL</w:t>
+      </w:r>
+      <w:r>
+        <w:rPr>
+          <w:b/>
+        </w:rPr>
+        <w:t xml:space="preserve"> </w:t>
+      </w:r>
+      <w:r>
+        <w:rPr>
+          <w:rFonts w:ascii="Courier New" w:hAnsi="Courier New" w:cs="Courier New"/>
+          <w:b/>
+        </w:rPr>
+        <w:t>.</w:t>
+      </w:r>
+      <w:r>
+        <w:rPr>
+          <w:rFonts w:ascii="Courier New" w:hAnsi="Courier New" w:cs="Courier New"/>
+          <w:b/>
+        </w:rPr>
+        <w:tab/>
+      </w:r>
+      <w:r>
+        <w:rPr>
+          <w:rFonts w:ascii="Cambria Math" w:hAnsi="Cambria Math" w:cs="Cambria Math"/>
+          <w:color w:val="000000"/>
+        </w:rPr>
+        <w:t>⇒</w:t>
+      </w:r>
+      <w:r>
+        <w:rPr>
+          <w:color w:val="000000"/>
+        </w:rPr>
+        <w:tab/>
+      </w:r>
+      <w:r>
+        <w:rPr>
+          <w:rFonts w:ascii="Abyssinica SIL" w:hAnsi="Abyssinica SIL" w:cs="Abyssinica SIL"/>
+          <w:color w:val="000000"/>
+        </w:rPr>
+        <w:t>ኣባ፟</w:t>
+      </w:r>
+      <w:r>
+        <w:rPr>
+          <w:rFonts w:ascii="Abyssinica SIL" w:hAnsi="Abyssinica SIL" w:cs="Abyssinica SIL"/>
+          <w:color w:val="000000"/>
+        </w:rPr>
+        <w:t xml:space="preserve"> (</w:t>
+      </w:r>
+      <w:r>
+        <w:rPr>
+          <w:color w:val="000000"/>
+        </w:rPr>
+        <w:t>“a</w:t>
+      </w:r>
+      <w:r>
+        <w:rPr>
+          <w:color w:val="000000"/>
+          <w:u w:val="single"/>
+        </w:rPr>
+        <w:t>bb</w:t>
+      </w:r>
+      <w:r>
+        <w:rPr>
+          <w:color w:val="000000"/>
+        </w:rPr>
+        <w:t>a”, “</w:t>
+      </w:r>
+      <w:r>
+        <w:rPr>
+          <w:color w:val="000000"/>
+        </w:rPr>
+        <w:t>b</w:t>
+      </w:r>
+      <w:r>
+        <w:rPr>
+          <w:color w:val="000000"/>
+        </w:rPr>
+        <w:t>” is stressed)</w:t>
+      </w:r>
+      <w:r>
+        <w:rPr>
+          <w:rFonts w:ascii="Abyssinica SIL" w:hAnsi="Abyssinica SIL" w:cs="Abyssinica SIL"/>
+          <w:color w:val="000000"/>
+        </w:rPr>
+        <w:br/>
+      </w:r>
+      <w:r>
+        <w:rPr>
+          <w:rFonts w:ascii="Abyssinica SIL" w:hAnsi="Abyssinica SIL" w:cs="Abyssinica SIL"/>
+          <w:color w:val="000000"/>
+        </w:rPr>
+        <w:tab/>
+        <w:t xml:space="preserve">ኣባ፟ </w:t>
+      </w:r>
+      <w:r>
+        <w:rPr>
+          <w:rFonts w:ascii="Courier New" w:hAnsi="Courier New" w:cs="Courier New"/>
+          <w:b/>
+        </w:rPr>
+        <w:t>CTRL</w:t>
+      </w:r>
+      <w:r>
+        <w:rPr>
+          <w:b/>
+        </w:rPr>
+        <w:t xml:space="preserve"> </w:t>
+      </w:r>
+      <w:r>
+        <w:rPr>
+          <w:rFonts w:ascii="Courier New" w:hAnsi="Courier New" w:cs="Courier New"/>
+          <w:b/>
+        </w:rPr>
+        <w:t>.</w:t>
+      </w:r>
+      <w:r>
+        <w:rPr>
+          <w:rFonts w:ascii="Courier New" w:hAnsi="Courier New" w:cs="Courier New"/>
+          <w:b/>
+        </w:rPr>
+        <w:tab/>
+      </w:r>
+      <w:r>
+        <w:rPr>
+          <w:rFonts w:ascii="Cambria Math" w:hAnsi="Cambria Math" w:cs="Cambria Math"/>
+          <w:color w:val="000000"/>
+        </w:rPr>
+        <w:t>⇒</w:t>
+      </w:r>
+      <w:r>
+        <w:rPr>
+          <w:color w:val="000000"/>
+        </w:rPr>
+        <w:tab/>
+      </w:r>
+      <w:r>
+        <w:rPr>
+          <w:rFonts w:ascii="Abyssinica SIL" w:hAnsi="Abyssinica SIL" w:cs="Abyssinica SIL"/>
+          <w:color w:val="000000"/>
+        </w:rPr>
+        <w:t>ኣባ፝ (</w:t>
+      </w:r>
+      <w:r>
+        <w:rPr>
+          <w:color w:val="000000"/>
+        </w:rPr>
+        <w:t>“a</w:t>
+      </w:r>
+      <w:r>
+        <w:rPr>
+          <w:color w:val="000000"/>
+          <w:u w:val="single"/>
+        </w:rPr>
+        <w:t>bbaa</w:t>
+      </w:r>
+      <w:r>
+        <w:rPr>
+          <w:color w:val="000000"/>
+        </w:rPr>
+        <w:t>”, “</w:t>
+      </w:r>
+      <w:r>
+        <w:rPr>
+          <w:color w:val="000000"/>
+        </w:rPr>
+        <w:t>b</w:t>
+      </w:r>
+      <w:r>
+        <w:rPr>
+          <w:color w:val="000000"/>
+        </w:rPr>
+        <w:t>” and “a” are stressed)</w:t>
+      </w:r>
+    </w:p>
+    <w:p>
+      <w:pPr>
+        <w:spacing w:after="240"/>
+      </w:pPr>
+    </w:p>
+    <w:p/>
+    <w:p>
+      <w:pPr>
+        <w:spacing w:after="240"/>
+        <w:ind w:firstLine="720"/>
+      </w:pPr>
+    </w:p>
     <w:p>
       <w:pPr>
         <w:spacing w:after="240"/>
@@ -16317,6 +16674,367 @@
         </w:tc>
       </w:tr>
     </w:tbl>
+    <w:p>
+      <w:pPr>
+        <w:spacing w:after="240"/>
+        <w:rPr>
+          <w:rFonts w:ascii="Arial" w:hAnsi="Arial" w:cs="Arial"/>
+          <w:b/>
+        </w:rPr>
+      </w:pPr>
+    </w:p>
+    <w:tbl>
+      <w:tblPr>
+        <w:tblW w:w="3782" w:type="dxa"/>
+        <w:tblBorders>
+          <w:top w:val="single" w:sz="4" w:space="0" w:color="auto"/>
+          <w:left w:val="single" w:sz="4" w:space="0" w:color="auto"/>
+          <w:bottom w:val="single" w:sz="4" w:space="0" w:color="auto"/>
+          <w:right w:val="single" w:sz="4" w:space="0" w:color="auto"/>
+          <w:insideH w:val="single" w:sz="4" w:space="0" w:color="auto"/>
+          <w:insideV w:val="single" w:sz="4" w:space="0" w:color="auto"/>
+        </w:tblBorders>
+        <w:tblLayout w:type="fixed"/>
+        <w:tblLook w:val="01E0" w:firstRow="1" w:lastRow="1" w:firstColumn="1" w:lastColumn="1" w:noHBand="0" w:noVBand="0"/>
+      </w:tblPr>
+      <w:tblGrid>
+        <w:gridCol w:w="945"/>
+        <w:gridCol w:w="945"/>
+        <w:gridCol w:w="946"/>
+        <w:gridCol w:w="946"/>
+      </w:tblGrid>
+      <w:tr>
+        <w:tc>
+          <w:tcPr>
+            <w:tcW w:w="945" w:type="dxa"/>
+            <w:tcBorders>
+              <w:bottom w:val="single" w:sz="4" w:space="0" w:color="auto"/>
+            </w:tcBorders>
+            <w:noWrap/>
+            <w:vAlign w:val="bottom"/>
+          </w:tcPr>
+          <w:p>
+            <w:pPr>
+              <w:autoSpaceDE w:val="0"/>
+              <w:autoSpaceDN w:val="0"/>
+              <w:adjustRightInd w:val="0"/>
+              <w:spacing w:after="60"/>
+              <w:jc w:val="center"/>
+              <w:rPr>
+                <w:rFonts w:ascii="Abyssinica SIL" w:hAnsi="Abyssinica SIL" w:cs="Abyssinica SIL"/>
+                <w:sz w:val="36"/>
+                <w:szCs w:val="36"/>
+              </w:rPr>
+            </w:pPr>
+            <w:r>
+              <w:rPr>
+                <w:rFonts w:ascii="Abyssinica SIL" w:hAnsi="Abyssinica SIL" w:cs="Abyssinica SIL"/>
+                <w:sz w:val="32"/>
+                <w:szCs w:val="32"/>
+              </w:rPr>
+              <w:t>‹</w:t>
+            </w:r>
+            <w:r>
+              <w:rPr>
+                <w:rFonts w:ascii="Abyssinica SIL" w:hAnsi="Abyssinica SIL" w:cs="Abyssinica SIL"/>
+              </w:rPr>
+              <w:br/>
+              <w:t>&lt;</w:t>
+            </w:r>
+          </w:p>
+        </w:tc>
+        <w:tc>
+          <w:tcPr>
+            <w:tcW w:w="945" w:type="dxa"/>
+            <w:tcBorders>
+              <w:bottom w:val="single" w:sz="4" w:space="0" w:color="auto"/>
+            </w:tcBorders>
+            <w:noWrap/>
+            <w:vAlign w:val="bottom"/>
+          </w:tcPr>
+          <w:p>
+            <w:pPr>
+              <w:autoSpaceDE w:val="0"/>
+              <w:autoSpaceDN w:val="0"/>
+              <w:adjustRightInd w:val="0"/>
+              <w:spacing w:after="60"/>
+              <w:jc w:val="center"/>
+              <w:rPr>
+                <w:rFonts w:ascii="Abyssinica SIL" w:hAnsi="Abyssinica SIL" w:cs="Abyssinica SIL"/>
+                <w:sz w:val="36"/>
+                <w:szCs w:val="36"/>
+              </w:rPr>
+            </w:pPr>
+            <w:r>
+              <w:rPr>
+                <w:rFonts w:ascii="Abyssinica SIL" w:hAnsi="Abyssinica SIL" w:cs="Abyssinica SIL"/>
+                <w:sz w:val="32"/>
+                <w:szCs w:val="32"/>
+              </w:rPr>
+              <w:t>›</w:t>
+            </w:r>
+            <w:r>
+              <w:rPr>
+                <w:rFonts w:ascii="Abyssinica SIL" w:hAnsi="Abyssinica SIL" w:cs="Abyssinica SIL"/>
+              </w:rPr>
+              <w:br/>
+            </w:r>
+            <w:r>
+              <w:rPr>
+                <w:rFonts w:ascii="Abyssinica SIL" w:hAnsi="Abyssinica SIL" w:cs="Abyssinica SIL"/>
+              </w:rPr>
+              <w:t>&gt;</w:t>
+            </w:r>
+          </w:p>
+        </w:tc>
+        <w:tc>
+          <w:tcPr>
+            <w:tcW w:w="946" w:type="dxa"/>
+            <w:tcBorders>
+              <w:bottom w:val="single" w:sz="4" w:space="0" w:color="auto"/>
+            </w:tcBorders>
+            <w:noWrap/>
+            <w:vAlign w:val="bottom"/>
+          </w:tcPr>
+          <w:p>
+            <w:pPr>
+              <w:autoSpaceDE w:val="0"/>
+              <w:autoSpaceDN w:val="0"/>
+              <w:adjustRightInd w:val="0"/>
+              <w:spacing w:after="60"/>
+              <w:jc w:val="center"/>
+              <w:rPr>
+                <w:rFonts w:ascii="Abyssinica SIL" w:hAnsi="Abyssinica SIL" w:cs="Abyssinica SIL"/>
+                <w:sz w:val="36"/>
+                <w:szCs w:val="36"/>
+              </w:rPr>
+            </w:pPr>
+            <w:r>
+              <w:rPr>
+                <w:rFonts w:ascii="Abyssinica SIL" w:hAnsi="Abyssinica SIL" w:cs="Abyssinica SIL"/>
+                <w:sz w:val="32"/>
+                <w:szCs w:val="32"/>
+              </w:rPr>
+              <w:t>«</w:t>
+            </w:r>
+            <w:r>
+              <w:rPr>
+                <w:rFonts w:ascii="Abyssinica SIL" w:hAnsi="Abyssinica SIL" w:cs="Abyssinica SIL"/>
+              </w:rPr>
+              <w:br/>
+              <w:t>&lt;&lt;</w:t>
+            </w:r>
+          </w:p>
+        </w:tc>
+        <w:tc>
+          <w:tcPr>
+            <w:tcW w:w="946" w:type="dxa"/>
+            <w:tcBorders>
+              <w:bottom w:val="single" w:sz="4" w:space="0" w:color="auto"/>
+            </w:tcBorders>
+            <w:noWrap/>
+            <w:vAlign w:val="bottom"/>
+          </w:tcPr>
+          <w:p>
+            <w:pPr>
+              <w:autoSpaceDE w:val="0"/>
+              <w:autoSpaceDN w:val="0"/>
+              <w:adjustRightInd w:val="0"/>
+              <w:spacing w:after="60"/>
+              <w:jc w:val="center"/>
+              <w:rPr>
+                <w:rFonts w:ascii="Abyssinica SIL" w:hAnsi="Abyssinica SIL" w:cs="Abyssinica SIL"/>
+                <w:sz w:val="36"/>
+                <w:szCs w:val="36"/>
+              </w:rPr>
+            </w:pPr>
+            <w:r>
+              <w:rPr>
+                <w:rFonts w:ascii="Abyssinica SIL" w:hAnsi="Abyssinica SIL" w:cs="Abyssinica SIL"/>
+                <w:sz w:val="32"/>
+                <w:szCs w:val="32"/>
+              </w:rPr>
+              <w:t>»</w:t>
+            </w:r>
+            <w:r>
+              <w:rPr>
+                <w:rFonts w:ascii="Abyssinica SIL" w:hAnsi="Abyssinica SIL" w:cs="Abyssinica SIL"/>
+              </w:rPr>
+              <w:br/>
+            </w:r>
+            <w:r>
+              <w:rPr>
+                <w:rFonts w:ascii="Abyssinica SIL" w:hAnsi="Abyssinica SIL" w:cs="Abyssinica SIL"/>
+              </w:rPr>
+              <w:t>&gt;&gt;</w:t>
+            </w:r>
+          </w:p>
+        </w:tc>
+      </w:tr>
+    </w:tbl>
+    <w:p>
+      <w:pPr>
+        <w:spacing w:after="240"/>
+        <w:rPr>
+          <w:rFonts w:ascii="Arial" w:hAnsi="Arial" w:cs="Arial"/>
+          <w:b/>
+        </w:rPr>
+      </w:pPr>
+    </w:p>
+    <w:p>
+      <w:pPr>
+        <w:spacing w:after="240"/>
+      </w:pPr>
+      <w:r>
+        <w:rPr>
+          <w:bCs/>
+        </w:rPr>
+        <w:t>Period</w:t>
+      </w:r>
+      <w:r>
+        <w:rPr>
+          <w:bCs/>
+        </w:rPr>
+        <w:t>, ‘.’ may also be used to enter ‘</w:t>
+      </w:r>
+      <w:r>
+        <w:rPr>
+          <w:rFonts w:ascii="Abyssinica SIL" w:hAnsi="Abyssinica SIL" w:cs="Abyssinica SIL test"/>
+        </w:rPr>
+        <w:t>።</w:t>
+      </w:r>
+      <w:r>
+        <w:t>’</w:t>
+      </w:r>
+      <w:r>
+        <w:t>.  When a number follows ‘</w:t>
+      </w:r>
+      <w:r>
+        <w:rPr>
+          <w:rFonts w:ascii="Nyala" w:hAnsi="Nyala" w:cs="Nyala"/>
+          <w:lang w:val="am-ET"/>
+        </w:rPr>
+        <w:t>፡</w:t>
+      </w:r>
+      <w:r>
+        <w:t>’ and ‘</w:t>
+      </w:r>
+      <w:r>
+        <w:rPr>
+          <w:rFonts w:ascii="Nyala" w:hAnsi="Nyala" w:cs="Nyala"/>
+          <w:lang w:val="am-ET"/>
+        </w:rPr>
+        <w:t>።</w:t>
+      </w:r>
+      <w:r>
+        <w:t>’</w:t>
+      </w:r>
+      <w:r>
+        <w:rPr>
+          <w:rFonts w:ascii="Nyala" w:hAnsi="Nyala"/>
+          <w:lang w:val="am-ET"/>
+        </w:rPr>
+        <w:t xml:space="preserve"> </w:t>
+      </w:r>
+      <w:r>
+        <w:t>they will change back to their Latin form automatically.  For example:</w:t>
+      </w:r>
+    </w:p>
+    <w:p>
+      <w:pPr>
+        <w:tabs>
+          <w:tab w:val="left" w:pos="1620"/>
+        </w:tabs>
+        <w:spacing w:after="240"/>
+        <w:ind w:left="720"/>
+        <w:rPr>
+          <w:bCs/>
+        </w:rPr>
+      </w:pPr>
+      <w:r>
+        <w:t>123</w:t>
+      </w:r>
+      <w:r>
+        <w:rPr>
+          <w:rFonts w:ascii="Nyala" w:hAnsi="Nyala"/>
+          <w:lang w:val="am-ET"/>
+        </w:rPr>
+        <w:t>፡</w:t>
+      </w:r>
+      <w:r>
+        <w:t>456</w:t>
+      </w:r>
+      <w:r>
+        <w:tab/>
+      </w:r>
+      <w:r>
+        <w:rPr>
+          <w:rFonts w:ascii="Cambria Math" w:hAnsi="Cambria Math" w:cs="Cambria Math"/>
+          <w:color w:val="000000"/>
+        </w:rPr>
+        <w:t>⇒</w:t>
+      </w:r>
+      <w:r>
+        <w:rPr>
+          <w:rFonts w:ascii="Cambria Math" w:hAnsi="Cambria Math" w:cs="Cambria Math"/>
+          <w:color w:val="000000"/>
+        </w:rPr>
+        <w:t xml:space="preserve"> </w:t>
+      </w:r>
+      <w:r>
+        <w:rPr>
+          <w:rFonts w:ascii="Nyala" w:hAnsi="Nyala" w:cs="Cambria Math"/>
+          <w:color w:val="000000"/>
+          <w:lang w:val="am-ET"/>
+        </w:rPr>
+        <w:t xml:space="preserve"> </w:t>
+      </w:r>
+      <w:r>
+        <w:t xml:space="preserve">123,456 </w:t>
+      </w:r>
+      <w:r>
+        <w:br/>
+        <w:t>12</w:t>
+      </w:r>
+      <w:r>
+        <w:rPr>
+          <w:rFonts w:ascii="Nyala" w:hAnsi="Nyala" w:cs="Nyala"/>
+          <w:lang w:val="am-ET"/>
+        </w:rPr>
+        <w:t>።</w:t>
+      </w:r>
+      <w:r>
+        <w:t>50</w:t>
+      </w:r>
+      <w:r>
+        <w:tab/>
+      </w:r>
+      <w:r>
+        <w:rPr>
+          <w:rFonts w:ascii="Cambria Math" w:hAnsi="Cambria Math" w:cs="Cambria Math"/>
+          <w:color w:val="000000"/>
+        </w:rPr>
+        <w:t>⇒</w:t>
+      </w:r>
+      <w:r>
+        <w:rPr>
+          <w:rFonts w:ascii="Cambria Math" w:hAnsi="Cambria Math" w:cs="Cambria Math"/>
+          <w:color w:val="000000"/>
+        </w:rPr>
+        <w:t xml:space="preserve"> </w:t>
+      </w:r>
+      <w:r>
+        <w:rPr>
+          <w:rFonts w:ascii="Nyala" w:hAnsi="Nyala" w:cs="Cambria Math"/>
+          <w:color w:val="000000"/>
+          <w:lang w:val="am-ET"/>
+        </w:rPr>
+        <w:t xml:space="preserve"> </w:t>
+      </w:r>
+      <w:r>
+        <w:t>12.50</w:t>
+      </w:r>
+    </w:p>
     <w:p>
       <w:pPr>
         <w:spacing w:after="240"/>
@@ -17433,10 +18151,145 @@
         <w:t xml:space="preserve"> (100,000,000).</w:t>
       </w:r>
     </w:p>
+    <w:p/>
+    <w:p>
+      <w:pPr>
+        <w:jc w:val="both"/>
+      </w:pPr>
+      <w:r>
+        <w:t>The “connected” style of Ethiopic numerals can be created by changing the font from “Abyssinica SIL” to “Abyssinica SIL (Connected)” as seen in the following table:</w:t>
+      </w:r>
+    </w:p>
+    <w:p>
+      <w:pPr>
+        <w:jc w:val="both"/>
+      </w:pPr>
+    </w:p>
+    <w:tbl>
+      <w:tblPr>
+        <w:tblStyle w:val="TableGrid"/>
+        <w:tblW w:w="0" w:type="auto"/>
+        <w:tblLook w:val="04A0" w:firstRow="1" w:lastRow="0" w:firstColumn="1" w:lastColumn="0" w:noHBand="0" w:noVBand="1"/>
+      </w:tblPr>
+      <w:tblGrid>
+        <w:gridCol w:w="2425"/>
+        <w:gridCol w:w="4410"/>
+      </w:tblGrid>
+      <w:tr>
+        <w:tc>
+          <w:tcPr>
+            <w:tcW w:w="2425" w:type="dxa"/>
+          </w:tcPr>
+          <w:p>
+            <w:pPr>
+              <w:jc w:val="center"/>
+              <w:rPr>
+                <w:b/>
+                <w:bCs/>
+                <w:sz w:val="28"/>
+                <w:szCs w:val="28"/>
+              </w:rPr>
+            </w:pPr>
+            <w:r>
+              <w:rPr>
+                <w:b/>
+                <w:bCs/>
+                <w:sz w:val="28"/>
+                <w:szCs w:val="28"/>
+              </w:rPr>
+              <w:t>Abyssinica SIL</w:t>
+            </w:r>
+          </w:p>
+        </w:tc>
+        <w:tc>
+          <w:tcPr>
+            <w:tcW w:w="4410" w:type="dxa"/>
+          </w:tcPr>
+          <w:p>
+            <w:pPr>
+              <w:jc w:val="center"/>
+              <w:rPr>
+                <w:b/>
+                <w:bCs/>
+                <w:sz w:val="28"/>
+                <w:szCs w:val="28"/>
+              </w:rPr>
+            </w:pPr>
+            <w:r>
+              <w:rPr>
+                <w:b/>
+                <w:bCs/>
+                <w:sz w:val="28"/>
+                <w:szCs w:val="28"/>
+              </w:rPr>
+              <w:t>Abyssinica SIL (Connected)</w:t>
+            </w:r>
+          </w:p>
+        </w:tc>
+      </w:tr>
+      <w:tr>
+        <w:tc>
+          <w:tcPr>
+            <w:tcW w:w="2425" w:type="dxa"/>
+          </w:tcPr>
+          <w:p>
+            <w:pPr>
+              <w:jc w:val="center"/>
+              <w:rPr>
+                <w:rFonts w:ascii="Abyssinica SIL" w:hAnsi="Abyssinica SIL" w:cs="Abyssinica SIL"/>
+                <w:sz w:val="32"/>
+                <w:szCs w:val="32"/>
+                <w:lang w:val="gez-Ethi-ET"/>
+              </w:rPr>
+            </w:pPr>
+            <w:r>
+              <w:rPr>
+                <w:rFonts w:ascii="Abyssinica SIL" w:hAnsi="Abyssinica SIL" w:cs="Abyssinica SIL"/>
+                <w:sz w:val="32"/>
+                <w:szCs w:val="32"/>
+                <w:lang w:val="gez-Ethi-ET"/>
+              </w:rPr>
+              <w:t>፲፱፻፹፫</w:t>
+            </w:r>
+          </w:p>
+        </w:tc>
+        <w:tc>
+          <w:tcPr>
+            <w:tcW w:w="4410" w:type="dxa"/>
+          </w:tcPr>
+          <w:p>
+            <w:pPr>
+              <w:jc w:val="center"/>
+              <w:rPr>
+                <w:rFonts w:ascii="Abyssinica SIL (Connected)" w:hAnsi="Abyssinica SIL (Connected)" w:cs="Abyssinica SIL (Connected)"/>
+                <w:sz w:val="32"/>
+                <w:szCs w:val="32"/>
+                <w:lang w:val="gez-Ethi-ET"/>
+              </w:rPr>
+            </w:pPr>
+            <w:r>
+              <w:rPr>
+                <w:rFonts w:ascii="Abyssinica SIL (Connected)" w:hAnsi="Abyssinica SIL (Connected)" w:cs="Abyssinica SIL (Connected)"/>
+                <w:sz w:val="32"/>
+                <w:szCs w:val="32"/>
+                <w:lang w:val="gez-Ethi-ET"/>
+              </w:rPr>
+              <w:t>፲፱፻፹፫</w:t>
+            </w:r>
+          </w:p>
+        </w:tc>
+      </w:tr>
+    </w:tbl>
     <w:p>
       <w:pPr>
         <w:pStyle w:val="Heading1"/>
         <w:spacing w:before="0"/>
+        <w:rPr>
+          <w:b w:val="0"/>
+          <w:bCs w:val="0"/>
+          <w:sz w:val="2"/>
+          <w:szCs w:val="2"/>
+        </w:rPr>
       </w:pPr>
     </w:p>
     <w:sectPr>
@@ -17450,7 +18303,7 @@
 </file>
 
 <file path=word/endnotes.xml><?xml version="1.0" encoding="utf-8"?>
-<w:endnotes xmlns:wpc="http://schemas.microsoft.com/office/word/2010/wordprocessingCanvas" xmlns:cx="http://schemas.microsoft.com/office/drawing/2014/chartex" xmlns:cx1="http://schemas.microsoft.com/office/drawing/2015/9/8/chartex" xmlns:cx2="http://schemas.microsoft.com/office/drawing/2015/10/21/chartex" xmlns:cx3="http://schemas.microsoft.com/office/drawing/2016/5/9/chartex" xmlns:cx4="http://schemas.microsoft.com/office/drawing/2016/5/10/chartex" xmlns:cx5="http://schemas.microsoft.com/office/drawing/2016/5/11/chartex" xmlns:cx6="http://schemas.microsoft.com/office/drawing/2016/5/12/chartex" xmlns:cx7="http://schemas.microsoft.com/office/drawing/2016/5/13/chartex" xmlns:cx8="http://schemas.microsoft.com/office/drawing/2016/5/14/chartex" xmlns:mc="http://schemas.openxmlformats.org/markup-compatibility/2006" xmlns:aink="http://schemas.microsoft.com/office/drawing/2016/ink" xmlns:am3d="http://schemas.microsoft.com/office/drawing/2017/model3d" xmlns:o="urn:schemas-microsoft-com:office:office" xmlns:r="http://schemas.openxmlformats.org/officeDocument/2006/relationships" xmlns:m="http://schemas.openxmlformats.org/officeDocument/2006/math" xmlns:v="urn:schemas-microsoft-com:vml" xmlns:wp14="http://schemas.microsoft.com/office/word/2010/wordprocessingDrawing" xmlns:wp="http://schemas.openxmlformats.org/drawingml/2006/wordprocessingDrawing" xmlns:w10="urn:schemas-microsoft-com:office:word" xmlns:w="http://schemas.openxmlformats.org/wordprocessingml/2006/main" xmlns:w14="http://schemas.microsoft.com/office/word/2010/wordml" xmlns:w15="http://schemas.microsoft.com/office/word/2012/wordml" xmlns:w16cid="http://schemas.microsoft.com/office/word/2016/wordml/cid" xmlns:w16se="http://schemas.microsoft.com/office/word/2015/wordml/symex" xmlns:wpg="http://schemas.microsoft.com/office/word/2010/wordprocessingGroup" xmlns:wpi="http://schemas.microsoft.com/office/word/2010/wordprocessingInk" xmlns:wne="http://schemas.microsoft.com/office/word/2006/wordml" xmlns:wps="http://schemas.microsoft.com/office/word/2010/wordprocessingShape" mc:Ignorable="w14 w15 w16se w16cid wp14">
+<w:endnotes xmlns:wpc="http://schemas.microsoft.com/office/word/2010/wordprocessingCanvas" xmlns:cx="http://schemas.microsoft.com/office/drawing/2014/chartex" xmlns:cx1="http://schemas.microsoft.com/office/drawing/2015/9/8/chartex" xmlns:cx2="http://schemas.microsoft.com/office/drawing/2015/10/21/chartex" xmlns:cx3="http://schemas.microsoft.com/office/drawing/2016/5/9/chartex" xmlns:cx4="http://schemas.microsoft.com/office/drawing/2016/5/10/chartex" xmlns:cx5="http://schemas.microsoft.com/office/drawing/2016/5/11/chartex" xmlns:cx6="http://schemas.microsoft.com/office/drawing/2016/5/12/chartex" xmlns:cx7="http://schemas.microsoft.com/office/drawing/2016/5/13/chartex" xmlns:cx8="http://schemas.microsoft.com/office/drawing/2016/5/14/chartex" xmlns:mc="http://schemas.openxmlformats.org/markup-compatibility/2006" xmlns:aink="http://schemas.microsoft.com/office/drawing/2016/ink" xmlns:am3d="http://schemas.microsoft.com/office/drawing/2017/model3d" xmlns:o="urn:schemas-microsoft-com:office:office" xmlns:oel="http://schemas.microsoft.com/office/2019/extlst" xmlns:r="http://schemas.openxmlformats.org/officeDocument/2006/relationships" xmlns:m="http://schemas.openxmlformats.org/officeDocument/2006/math" xmlns:v="urn:schemas-microsoft-com:vml" xmlns:wp14="http://schemas.microsoft.com/office/word/2010/wordprocessingDrawing" xmlns:wp="http://schemas.openxmlformats.org/drawingml/2006/wordprocessingDrawing" xmlns:w10="urn:schemas-microsoft-com:office:word" xmlns:w="http://schemas.openxmlformats.org/wordprocessingml/2006/main" xmlns:w14="http://schemas.microsoft.com/office/word/2010/wordml" xmlns:w15="http://schemas.microsoft.com/office/word/2012/wordml" xmlns:w16cex="http://schemas.microsoft.com/office/word/2018/wordml/cex" xmlns:w16cid="http://schemas.microsoft.com/office/word/2016/wordml/cid" xmlns:w16="http://schemas.microsoft.com/office/word/2018/wordml" xmlns:w16du="http://schemas.microsoft.com/office/word/2023/wordml/word16du" xmlns:w16sdtdh="http://schemas.microsoft.com/office/word/2020/wordml/sdtdatahash" xmlns:w16se="http://schemas.microsoft.com/office/word/2015/wordml/symex" xmlns:wpg="http://schemas.microsoft.com/office/word/2010/wordprocessingGroup" xmlns:wpi="http://schemas.microsoft.com/office/word/2010/wordprocessingInk" xmlns:wne="http://schemas.microsoft.com/office/word/2006/wordml" xmlns:wps="http://schemas.microsoft.com/office/word/2010/wordprocessingShape" mc:Ignorable="w14 w15 w16se w16cid w16 w16cex w16sdtdh wp14">
   <w:endnote w:type="separator" w:id="-1">
     <w:p>
       <w:r>
@@ -17469,7 +18322,7 @@
 </file>
 
 <file path=word/footnotes.xml><?xml version="1.0" encoding="utf-8"?>
-<w:footnotes xmlns:wpc="http://schemas.microsoft.com/office/word/2010/wordprocessingCanvas" xmlns:cx="http://schemas.microsoft.com/office/drawing/2014/chartex" xmlns:cx1="http://schemas.microsoft.com/office/drawing/2015/9/8/chartex" xmlns:cx2="http://schemas.microsoft.com/office/drawing/2015/10/21/chartex" xmlns:cx3="http://schemas.microsoft.com/office/drawing/2016/5/9/chartex" xmlns:cx4="http://schemas.microsoft.com/office/drawing/2016/5/10/chartex" xmlns:cx5="http://schemas.microsoft.com/office/drawing/2016/5/11/chartex" xmlns:cx6="http://schemas.microsoft.com/office/drawing/2016/5/12/chartex" xmlns:cx7="http://schemas.microsoft.com/office/drawing/2016/5/13/chartex" xmlns:cx8="http://schemas.microsoft.com/office/drawing/2016/5/14/chartex" xmlns:mc="http://schemas.openxmlformats.org/markup-compatibility/2006" xmlns:aink="http://schemas.microsoft.com/office/drawing/2016/ink" xmlns:am3d="http://schemas.microsoft.com/office/drawing/2017/model3d" xmlns:o="urn:schemas-microsoft-com:office:office" xmlns:r="http://schemas.openxmlformats.org/officeDocument/2006/relationships" xmlns:m="http://schemas.openxmlformats.org/officeDocument/2006/math" xmlns:v="urn:schemas-microsoft-com:vml" xmlns:wp14="http://schemas.microsoft.com/office/word/2010/wordprocessingDrawing" xmlns:wp="http://schemas.openxmlformats.org/drawingml/2006/wordprocessingDrawing" xmlns:w10="urn:schemas-microsoft-com:office:word" xmlns:w="http://schemas.openxmlformats.org/wordprocessingml/2006/main" xmlns:w14="http://schemas.microsoft.com/office/word/2010/wordml" xmlns:w15="http://schemas.microsoft.com/office/word/2012/wordml" xmlns:w16cid="http://schemas.microsoft.com/office/word/2016/wordml/cid" xmlns:w16se="http://schemas.microsoft.com/office/word/2015/wordml/symex" xmlns:wpg="http://schemas.microsoft.com/office/word/2010/wordprocessingGroup" xmlns:wpi="http://schemas.microsoft.com/office/word/2010/wordprocessingInk" xmlns:wne="http://schemas.microsoft.com/office/word/2006/wordml" xmlns:wps="http://schemas.microsoft.com/office/word/2010/wordprocessingShape" mc:Ignorable="w14 w15 w16se w16cid wp14">
+<w:footnotes xmlns:wpc="http://schemas.microsoft.com/office/word/2010/wordprocessingCanvas" xmlns:cx="http://schemas.microsoft.com/office/drawing/2014/chartex" xmlns:cx1="http://schemas.microsoft.com/office/drawing/2015/9/8/chartex" xmlns:cx2="http://schemas.microsoft.com/office/drawing/2015/10/21/chartex" xmlns:cx3="http://schemas.microsoft.com/office/drawing/2016/5/9/chartex" xmlns:cx4="http://schemas.microsoft.com/office/drawing/2016/5/10/chartex" xmlns:cx5="http://schemas.microsoft.com/office/drawing/2016/5/11/chartex" xmlns:cx6="http://schemas.microsoft.com/office/drawing/2016/5/12/chartex" xmlns:cx7="http://schemas.microsoft.com/office/drawing/2016/5/13/chartex" xmlns:cx8="http://schemas.microsoft.com/office/drawing/2016/5/14/chartex" xmlns:mc="http://schemas.openxmlformats.org/markup-compatibility/2006" xmlns:aink="http://schemas.microsoft.com/office/drawing/2016/ink" xmlns:am3d="http://schemas.microsoft.com/office/drawing/2017/model3d" xmlns:o="urn:schemas-microsoft-com:office:office" xmlns:oel="http://schemas.microsoft.com/office/2019/extlst" xmlns:r="http://schemas.openxmlformats.org/officeDocument/2006/relationships" xmlns:m="http://schemas.openxmlformats.org/officeDocument/2006/math" xmlns:v="urn:schemas-microsoft-com:vml" xmlns:wp14="http://schemas.microsoft.com/office/word/2010/wordprocessingDrawing" xmlns:wp="http://schemas.openxmlformats.org/drawingml/2006/wordprocessingDrawing" xmlns:w10="urn:schemas-microsoft-com:office:word" xmlns:w="http://schemas.openxmlformats.org/wordprocessingml/2006/main" xmlns:w14="http://schemas.microsoft.com/office/word/2010/wordml" xmlns:w15="http://schemas.microsoft.com/office/word/2012/wordml" xmlns:w16cex="http://schemas.microsoft.com/office/word/2018/wordml/cex" xmlns:w16cid="http://schemas.microsoft.com/office/word/2016/wordml/cid" xmlns:w16="http://schemas.microsoft.com/office/word/2018/wordml" xmlns:w16du="http://schemas.microsoft.com/office/word/2023/wordml/word16du" xmlns:w16sdtdh="http://schemas.microsoft.com/office/word/2020/wordml/sdtdatahash" xmlns:w16se="http://schemas.microsoft.com/office/word/2015/wordml/symex" xmlns:wpg="http://schemas.microsoft.com/office/word/2010/wordprocessingGroup" xmlns:wpi="http://schemas.microsoft.com/office/word/2010/wordprocessingInk" xmlns:wne="http://schemas.microsoft.com/office/word/2006/wordml" xmlns:wps="http://schemas.microsoft.com/office/word/2010/wordprocessingShape" mc:Ignorable="w14 w15 w16se w16cid w16 w16cex w16sdtdh wp14">
   <w:footnote w:type="separator" w:id="-1">
     <w:p>
       <w:r>
@@ -17488,7 +18341,7 @@
 </file>
 
 <file path=word/numbering.xml><?xml version="1.0" encoding="utf-8"?>
-<w:numbering xmlns:wpc="http://schemas.microsoft.com/office/word/2010/wordprocessingCanvas" xmlns:cx="http://schemas.microsoft.com/office/drawing/2014/chartex" xmlns:cx1="http://schemas.microsoft.com/office/drawing/2015/9/8/chartex" xmlns:cx2="http://schemas.microsoft.com/office/drawing/2015/10/21/chartex" xmlns:cx3="http://schemas.microsoft.com/office/drawing/2016/5/9/chartex" xmlns:cx4="http://schemas.microsoft.com/office/drawing/2016/5/10/chartex" xmlns:cx5="http://schemas.microsoft.com/office/drawing/2016/5/11/chartex" xmlns:cx6="http://schemas.microsoft.com/office/drawing/2016/5/12/chartex" xmlns:cx7="http://schemas.microsoft.com/office/drawing/2016/5/13/chartex" xmlns:cx8="http://schemas.microsoft.com/office/drawing/2016/5/14/chartex" xmlns:mc="http://schemas.openxmlformats.org/markup-compatibility/2006" xmlns:aink="http://schemas.microsoft.com/office/drawing/2016/ink" xmlns:am3d="http://schemas.microsoft.com/office/drawing/2017/model3d" xmlns:o="urn:schemas-microsoft-com:office:office" xmlns:r="http://schemas.openxmlformats.org/officeDocument/2006/relationships" xmlns:m="http://schemas.openxmlformats.org/officeDocument/2006/math" xmlns:v="urn:schemas-microsoft-com:vml" xmlns:wp14="http://schemas.microsoft.com/office/word/2010/wordprocessingDrawing" xmlns:wp="http://schemas.openxmlformats.org/drawingml/2006/wordprocessingDrawing" xmlns:w10="urn:schemas-microsoft-com:office:word" xmlns:w="http://schemas.openxmlformats.org/wordprocessingml/2006/main" xmlns:w14="http://schemas.microsoft.com/office/word/2010/wordml" xmlns:w15="http://schemas.microsoft.com/office/word/2012/wordml" xmlns:w16cid="http://schemas.microsoft.com/office/word/2016/wordml/cid" xmlns:w16se="http://schemas.microsoft.com/office/word/2015/wordml/symex" xmlns:wpg="http://schemas.microsoft.com/office/word/2010/wordprocessingGroup" xmlns:wpi="http://schemas.microsoft.com/office/word/2010/wordprocessingInk" xmlns:wne="http://schemas.microsoft.com/office/word/2006/wordml" xmlns:wps="http://schemas.microsoft.com/office/word/2010/wordprocessingShape" mc:Ignorable="w14 w15 w16se w16cid wp14">
+<w:numbering xmlns:wpc="http://schemas.microsoft.com/office/word/2010/wordprocessingCanvas" xmlns:cx="http://schemas.microsoft.com/office/drawing/2014/chartex" xmlns:cx1="http://schemas.microsoft.com/office/drawing/2015/9/8/chartex" xmlns:cx2="http://schemas.microsoft.com/office/drawing/2015/10/21/chartex" xmlns:cx3="http://schemas.microsoft.com/office/drawing/2016/5/9/chartex" xmlns:cx4="http://schemas.microsoft.com/office/drawing/2016/5/10/chartex" xmlns:cx5="http://schemas.microsoft.com/office/drawing/2016/5/11/chartex" xmlns:cx6="http://schemas.microsoft.com/office/drawing/2016/5/12/chartex" xmlns:cx7="http://schemas.microsoft.com/office/drawing/2016/5/13/chartex" xmlns:cx8="http://schemas.microsoft.com/office/drawing/2016/5/14/chartex" xmlns:mc="http://schemas.openxmlformats.org/markup-compatibility/2006" xmlns:aink="http://schemas.microsoft.com/office/drawing/2016/ink" xmlns:am3d="http://schemas.microsoft.com/office/drawing/2017/model3d" xmlns:o="urn:schemas-microsoft-com:office:office" xmlns:oel="http://schemas.microsoft.com/office/2019/extlst" xmlns:r="http://schemas.openxmlformats.org/officeDocument/2006/relationships" xmlns:m="http://schemas.openxmlformats.org/officeDocument/2006/math" xmlns:v="urn:schemas-microsoft-com:vml" xmlns:wp14="http://schemas.microsoft.com/office/word/2010/wordprocessingDrawing" xmlns:wp="http://schemas.openxmlformats.org/drawingml/2006/wordprocessingDrawing" xmlns:w10="urn:schemas-microsoft-com:office:word" xmlns:w="http://schemas.openxmlformats.org/wordprocessingml/2006/main" xmlns:w14="http://schemas.microsoft.com/office/word/2010/wordml" xmlns:w15="http://schemas.microsoft.com/office/word/2012/wordml" xmlns:w16cex="http://schemas.microsoft.com/office/word/2018/wordml/cex" xmlns:w16cid="http://schemas.microsoft.com/office/word/2016/wordml/cid" xmlns:w16="http://schemas.microsoft.com/office/word/2018/wordml" xmlns:w16du="http://schemas.microsoft.com/office/word/2023/wordml/word16du" xmlns:w16sdtdh="http://schemas.microsoft.com/office/word/2020/wordml/sdtdatahash" xmlns:w16se="http://schemas.microsoft.com/office/word/2015/wordml/symex" xmlns:wpg="http://schemas.microsoft.com/office/word/2010/wordprocessingGroup" xmlns:wpi="http://schemas.microsoft.com/office/word/2010/wordprocessingInk" xmlns:wne="http://schemas.microsoft.com/office/word/2006/wordml" xmlns:wps="http://schemas.microsoft.com/office/word/2010/wordprocessingShape" mc:Ignorable="w14 w15 w16se w16cid w16 w16cex w16sdtdh wp14">
   <w:abstractNum w:abstractNumId="0" w15:restartNumberingAfterBreak="0">
     <w:nsid w:val="FFFFFF7C"/>
     <w:multiLevelType w:val="singleLevel"/>
@@ -18586,61 +19439,61 @@
       </w:pPr>
     </w:lvl>
   </w:abstractNum>
-  <w:num w:numId="1">
+  <w:num w:numId="1" w16cid:durableId="1910530735">
     <w:abstractNumId w:val="9"/>
   </w:num>
-  <w:num w:numId="2">
+  <w:num w:numId="2" w16cid:durableId="590237024">
     <w:abstractNumId w:val="7"/>
   </w:num>
-  <w:num w:numId="3">
+  <w:num w:numId="3" w16cid:durableId="1680691533">
     <w:abstractNumId w:val="6"/>
   </w:num>
-  <w:num w:numId="4">
+  <w:num w:numId="4" w16cid:durableId="52241372">
     <w:abstractNumId w:val="5"/>
   </w:num>
-  <w:num w:numId="5">
+  <w:num w:numId="5" w16cid:durableId="1637567003">
     <w:abstractNumId w:val="4"/>
   </w:num>
-  <w:num w:numId="6">
+  <w:num w:numId="6" w16cid:durableId="1477451529">
     <w:abstractNumId w:val="8"/>
   </w:num>
-  <w:num w:numId="7">
+  <w:num w:numId="7" w16cid:durableId="1236621582">
     <w:abstractNumId w:val="3"/>
   </w:num>
-  <w:num w:numId="8">
+  <w:num w:numId="8" w16cid:durableId="1400127597">
     <w:abstractNumId w:val="2"/>
   </w:num>
-  <w:num w:numId="9">
+  <w:num w:numId="9" w16cid:durableId="889999072">
     <w:abstractNumId w:val="1"/>
   </w:num>
-  <w:num w:numId="10">
+  <w:num w:numId="10" w16cid:durableId="255792901">
     <w:abstractNumId w:val="0"/>
   </w:num>
-  <w:num w:numId="11">
+  <w:num w:numId="11" w16cid:durableId="1618024625">
     <w:abstractNumId w:val="12"/>
   </w:num>
-  <w:num w:numId="12">
+  <w:num w:numId="12" w16cid:durableId="922644049">
     <w:abstractNumId w:val="10"/>
   </w:num>
-  <w:num w:numId="13">
+  <w:num w:numId="13" w16cid:durableId="1167014469">
     <w:abstractNumId w:val="11"/>
   </w:num>
-  <w:num w:numId="14">
+  <w:num w:numId="14" w16cid:durableId="334576373">
     <w:abstractNumId w:val="15"/>
   </w:num>
-  <w:num w:numId="15">
+  <w:num w:numId="15" w16cid:durableId="876354672">
     <w:abstractNumId w:val="17"/>
   </w:num>
-  <w:num w:numId="16">
+  <w:num w:numId="16" w16cid:durableId="2041709123">
     <w:abstractNumId w:val="14"/>
   </w:num>
-  <w:num w:numId="17">
+  <w:num w:numId="17" w16cid:durableId="9110643">
     <w:abstractNumId w:val="13"/>
   </w:num>
-  <w:num w:numId="18">
+  <w:num w:numId="18" w16cid:durableId="2090425296">
     <w:abstractNumId w:val="16"/>
   </w:num>
-  <w:num w:numId="19">
+  <w:num w:numId="19" w16cid:durableId="123546113">
     <w:abstractNumId w:val="13"/>
     <w:lvlOverride w:ilvl="0">
       <w:startOverride w:val="1"/>
@@ -18674,7 +19527,7 @@
 </file>
 
 <file path=word/styles.xml><?xml version="1.0" encoding="utf-8"?>
-<w:styles xmlns:mc="http://schemas.openxmlformats.org/markup-compatibility/2006" xmlns:r="http://schemas.openxmlformats.org/officeDocument/2006/relationships" xmlns:w="http://schemas.openxmlformats.org/wordprocessingml/2006/main" xmlns:w14="http://schemas.microsoft.com/office/word/2010/wordml" xmlns:w15="http://schemas.microsoft.com/office/word/2012/wordml" xmlns:w16cid="http://schemas.microsoft.com/office/word/2016/wordml/cid" xmlns:w16se="http://schemas.microsoft.com/office/word/2015/wordml/symex" mc:Ignorable="w14 w15 w16se w16cid">
+<w:styles xmlns:mc="http://schemas.openxmlformats.org/markup-compatibility/2006" xmlns:r="http://schemas.openxmlformats.org/officeDocument/2006/relationships" xmlns:w="http://schemas.openxmlformats.org/wordprocessingml/2006/main" xmlns:w14="http://schemas.microsoft.com/office/word/2010/wordml" xmlns:w15="http://schemas.microsoft.com/office/word/2012/wordml" xmlns:w16cex="http://schemas.microsoft.com/office/word/2018/wordml/cex" xmlns:w16cid="http://schemas.microsoft.com/office/word/2016/wordml/cid" xmlns:w16="http://schemas.microsoft.com/office/word/2018/wordml" xmlns:w16sdtdh="http://schemas.microsoft.com/office/word/2020/wordml/sdtdatahash" xmlns:w16se="http://schemas.microsoft.com/office/word/2015/wordml/symex" mc:Ignorable="w14 w15 w16se w16cid w16 w16cex w16sdtdh">
   <w:docDefaults>
     <w:rPrDefault>
       <w:rPr>
@@ -18711,6 +19564,7 @@
     <w:lsdException w:name="Emphasis" w:qFormat="1"/>
     <w:lsdException w:name="HTML Preformatted" w:semiHidden="1" w:unhideWhenUsed="1"/>
     <w:lsdException w:name="HTML Variable" w:semiHidden="1" w:unhideWhenUsed="1"/>
+    <w:lsdException w:name="Normal Table" w:semiHidden="1" w:unhideWhenUsed="1"/>
     <w:lsdException w:name="No List" w:semiHidden="1" w:unhideWhenUsed="1"/>
     <w:lsdException w:name="Outline List 1" w:semiHidden="1" w:unhideWhenUsed="1"/>
     <w:lsdException w:name="Outline List 2" w:semiHidden="1" w:unhideWhenUsed="1"/>
@@ -18756,7 +19610,9 @@
     <w:lsdException w:name="Table Subtle 2" w:semiHidden="1" w:unhideWhenUsed="1"/>
     <w:lsdException w:name="Table Web 1" w:semiHidden="1" w:unhideWhenUsed="1"/>
     <w:lsdException w:name="Table Web 2" w:semiHidden="1" w:unhideWhenUsed="1"/>
+    <w:lsdException w:name="Table Web 3" w:semiHidden="1" w:unhideWhenUsed="1"/>
     <w:lsdException w:name="Balloon Text" w:semiHidden="1" w:unhideWhenUsed="1"/>
+    <w:lsdException w:name="Table Theme" w:semiHidden="1" w:unhideWhenUsed="1"/>
     <w:lsdException w:name="Placeholder Text" w:semiHidden="1" w:uiPriority="99"/>
     <w:lsdException w:name="No Spacing" w:uiPriority="1" w:qFormat="1"/>
     <w:lsdException w:name="Light Shading" w:uiPriority="60"/>

</xml_diff>